<commit_message>
Se modificaron los US de Emision Individual y Reingreso de afiliado. Moficacion aceptada por el cliente el dia 08/04/2015
</commit_message>
<xml_diff>
--- a/Analisis/CIP_DocumentoValidacionSprint3.docx
+++ b/Analisis/CIP_DocumentoValidacionSprint3.docx
@@ -81,6 +81,14 @@
         </w:rPr>
         <w:t>Desarrollo de Software</w:t>
       </w:r>
+      <w:r>
+        <w:rPr>
+          <w:b/>
+          <w:sz w:val="72"/>
+          <w:szCs w:val="72"/>
+        </w:rPr>
+        <w:t xml:space="preserve"> Sprint 3</w:t>
+      </w:r>
     </w:p>
     <w:p>
       <w:pPr>
@@ -324,14 +332,13 @@
           <w:noProof/>
           <w:sz w:val="24"/>
           <w:szCs w:val="24"/>
-          <w:lang w:eastAsia="es-ES"/>
         </w:rPr>
         <w:pict>
           <v:shapetype id="_x0000_t32" coordsize="21600,21600" o:spt="32" o:oned="t" path="m,l21600,21600e" filled="f">
             <v:path arrowok="t" fillok="f" o:connecttype="none"/>
             <o:lock v:ext="edit" shapetype="t"/>
           </v:shapetype>
-          <v:shape id="_x0000_s1027" type="#_x0000_t32" style="position:absolute;left:0;text-align:left;margin-left:1.1pt;margin-top:17.55pt;width:493.1pt;height:.05pt;flip:x y;z-index:251659264" o:connectortype="straight"/>
+          <v:shape id="AutoShape 3" o:spid="_x0000_s1026" type="#_x0000_t32" style="position:absolute;left:0;text-align:left;margin-left:1.1pt;margin-top:17.55pt;width:493.1pt;height:.05pt;flip:x y;z-index:251659264;visibility:visible" o:gfxdata="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"/>
         </w:pict>
       </w:r>
       <w:r>
@@ -498,10 +505,9 @@
           <w:noProof/>
           <w:sz w:val="24"/>
           <w:szCs w:val="24"/>
-          <w:lang w:eastAsia="es-ES"/>
         </w:rPr>
         <w:pict>
-          <v:shape id="_x0000_s1028" type="#_x0000_t32" style="position:absolute;left:0;text-align:left;margin-left:1.1pt;margin-top:7.85pt;width:493.1pt;height:.05pt;flip:x y;z-index:251660288" o:connectortype="straight"/>
+          <v:shape id="AutoShape 4" o:spid="_x0000_s1027" type="#_x0000_t32" style="position:absolute;left:0;text-align:left;margin-left:1.1pt;margin-top:7.85pt;width:493.1pt;height:.05pt;flip:x y;z-index:251660288;visibility:visible" o:gfxdata="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"/>
         </w:pict>
       </w:r>
     </w:p>
@@ -802,186 +808,6 @@
     <w:p>
       <w:pPr>
         <w:rPr>
-          <w:b/>
-          <w:sz w:val="24"/>
-          <w:szCs w:val="24"/>
-        </w:rPr>
-      </w:pPr>
-    </w:p>
-    <w:p>
-      <w:pPr>
-        <w:rPr>
-          <w:b/>
-          <w:sz w:val="24"/>
-          <w:szCs w:val="24"/>
-        </w:rPr>
-      </w:pPr>
-    </w:p>
-    <w:p>
-      <w:pPr>
-        <w:rPr>
-          <w:b/>
-          <w:sz w:val="24"/>
-          <w:szCs w:val="24"/>
-        </w:rPr>
-      </w:pPr>
-    </w:p>
-    <w:p>
-      <w:pPr>
-        <w:rPr>
-          <w:b/>
-          <w:sz w:val="24"/>
-          <w:szCs w:val="24"/>
-        </w:rPr>
-      </w:pPr>
-    </w:p>
-    <w:p>
-      <w:pPr>
-        <w:rPr>
-          <w:b/>
-          <w:sz w:val="24"/>
-          <w:szCs w:val="24"/>
-        </w:rPr>
-      </w:pPr>
-    </w:p>
-    <w:p>
-      <w:pPr>
-        <w:rPr>
-          <w:b/>
-          <w:sz w:val="24"/>
-          <w:szCs w:val="24"/>
-        </w:rPr>
-      </w:pPr>
-    </w:p>
-    <w:p>
-      <w:pPr>
-        <w:rPr>
-          <w:b/>
-          <w:sz w:val="24"/>
-          <w:szCs w:val="24"/>
-        </w:rPr>
-      </w:pPr>
-    </w:p>
-    <w:p>
-      <w:pPr>
-        <w:rPr>
-          <w:b/>
-          <w:sz w:val="24"/>
-          <w:szCs w:val="24"/>
-        </w:rPr>
-      </w:pPr>
-    </w:p>
-    <w:p>
-      <w:pPr>
-        <w:rPr>
-          <w:b/>
-          <w:sz w:val="24"/>
-          <w:szCs w:val="24"/>
-        </w:rPr>
-      </w:pPr>
-    </w:p>
-    <w:p>
-      <w:pPr>
-        <w:rPr>
-          <w:b/>
-          <w:sz w:val="24"/>
-          <w:szCs w:val="24"/>
-        </w:rPr>
-      </w:pPr>
-    </w:p>
-    <w:p>
-      <w:pPr>
-        <w:rPr>
-          <w:b/>
-          <w:sz w:val="24"/>
-          <w:szCs w:val="24"/>
-        </w:rPr>
-      </w:pPr>
-    </w:p>
-    <w:p>
-      <w:pPr>
-        <w:rPr>
-          <w:b/>
-          <w:sz w:val="24"/>
-          <w:szCs w:val="24"/>
-        </w:rPr>
-      </w:pPr>
-    </w:p>
-    <w:p>
-      <w:pPr>
-        <w:rPr>
-          <w:b/>
-          <w:sz w:val="24"/>
-          <w:szCs w:val="24"/>
-        </w:rPr>
-      </w:pPr>
-    </w:p>
-    <w:p>
-      <w:pPr>
-        <w:rPr>
-          <w:b/>
-          <w:sz w:val="24"/>
-          <w:szCs w:val="24"/>
-        </w:rPr>
-      </w:pPr>
-    </w:p>
-    <w:p>
-      <w:pPr>
-        <w:rPr>
-          <w:b/>
-          <w:sz w:val="24"/>
-          <w:szCs w:val="24"/>
-        </w:rPr>
-      </w:pPr>
-    </w:p>
-    <w:p>
-      <w:pPr>
-        <w:rPr>
-          <w:b/>
-          <w:sz w:val="24"/>
-          <w:szCs w:val="24"/>
-        </w:rPr>
-      </w:pPr>
-    </w:p>
-    <w:p>
-      <w:pPr>
-        <w:rPr>
-          <w:b/>
-          <w:sz w:val="24"/>
-          <w:szCs w:val="24"/>
-        </w:rPr>
-      </w:pPr>
-    </w:p>
-    <w:p>
-      <w:pPr>
-        <w:rPr>
-          <w:b/>
-          <w:sz w:val="24"/>
-          <w:szCs w:val="24"/>
-        </w:rPr>
-      </w:pPr>
-    </w:p>
-    <w:p>
-      <w:pPr>
-        <w:rPr>
-          <w:b/>
-          <w:sz w:val="24"/>
-          <w:szCs w:val="24"/>
-        </w:rPr>
-      </w:pPr>
-    </w:p>
-    <w:p>
-      <w:pPr>
-        <w:rPr>
-          <w:b/>
-          <w:sz w:val="24"/>
-          <w:szCs w:val="24"/>
-        </w:rPr>
-      </w:pPr>
-    </w:p>
-    <w:p>
-      <w:pPr>
-        <w:rPr>
           <w:sz w:val="28"/>
           <w:szCs w:val="28"/>
         </w:rPr>
@@ -992,7 +818,6 @@
           <w:sz w:val="28"/>
           <w:szCs w:val="28"/>
         </w:rPr>
-        <w:lastRenderedPageBreak/>
         <w:t>Pila de</w:t>
       </w:r>
       <w:r>
@@ -1193,170 +1018,9 @@
     </w:p>
     <w:p>
       <w:pPr>
-        <w:spacing w:after="0"/>
-      </w:pPr>
-    </w:p>
-    <w:p>
-      <w:pPr>
-        <w:spacing w:after="0"/>
-      </w:pPr>
-    </w:p>
-    <w:p>
-      <w:pPr>
-        <w:spacing w:after="0"/>
-      </w:pPr>
-    </w:p>
-    <w:p>
-      <w:pPr>
-        <w:spacing w:after="0"/>
-      </w:pPr>
-    </w:p>
-    <w:p>
-      <w:pPr>
-        <w:spacing w:after="0"/>
-      </w:pPr>
-    </w:p>
-    <w:p>
-      <w:pPr>
-        <w:spacing w:after="0"/>
-      </w:pPr>
-    </w:p>
-    <w:p>
-      <w:pPr>
-        <w:spacing w:after="0"/>
-      </w:pPr>
-    </w:p>
-    <w:p>
-      <w:pPr>
-        <w:spacing w:after="0"/>
-      </w:pPr>
-    </w:p>
-    <w:p>
-      <w:pPr>
-        <w:spacing w:after="0"/>
-      </w:pPr>
-    </w:p>
-    <w:p>
-      <w:pPr>
-        <w:spacing w:after="0"/>
-      </w:pPr>
-    </w:p>
-    <w:p>
-      <w:pPr>
-        <w:spacing w:after="0"/>
-      </w:pPr>
-    </w:p>
-    <w:p>
-      <w:pPr>
-        <w:spacing w:after="0"/>
-      </w:pPr>
-    </w:p>
-    <w:p>
-      <w:pPr>
-        <w:spacing w:after="0"/>
-      </w:pPr>
-    </w:p>
-    <w:p>
-      <w:pPr>
-        <w:spacing w:after="0"/>
-      </w:pPr>
-    </w:p>
-    <w:p>
-      <w:pPr>
-        <w:spacing w:after="0"/>
-      </w:pPr>
-    </w:p>
-    <w:p>
-      <w:pPr>
-        <w:spacing w:after="0"/>
-      </w:pPr>
-    </w:p>
-    <w:p>
-      <w:pPr>
-        <w:spacing w:after="0"/>
-      </w:pPr>
-    </w:p>
-    <w:p>
-      <w:pPr>
-        <w:spacing w:after="0"/>
-      </w:pPr>
-    </w:p>
-    <w:p>
-      <w:pPr>
-        <w:spacing w:after="0"/>
-      </w:pPr>
-    </w:p>
-    <w:p>
-      <w:pPr>
-        <w:spacing w:after="0"/>
-      </w:pPr>
-    </w:p>
-    <w:p>
-      <w:pPr>
-        <w:spacing w:after="0"/>
-      </w:pPr>
-    </w:p>
-    <w:p>
-      <w:pPr>
-        <w:spacing w:after="0"/>
-      </w:pPr>
-    </w:p>
-    <w:p>
-      <w:pPr>
-        <w:spacing w:after="0"/>
-      </w:pPr>
-    </w:p>
-    <w:p>
-      <w:pPr>
-        <w:spacing w:after="0"/>
-      </w:pPr>
-    </w:p>
-    <w:p>
-      <w:pPr>
-        <w:spacing w:after="0"/>
-      </w:pPr>
-    </w:p>
-    <w:p>
-      <w:pPr>
-        <w:spacing w:after="0"/>
-      </w:pPr>
-    </w:p>
-    <w:p>
-      <w:pPr>
-        <w:spacing w:after="0"/>
-      </w:pPr>
-    </w:p>
-    <w:p>
-      <w:pPr>
-        <w:spacing w:after="0"/>
-      </w:pPr>
-    </w:p>
-    <w:p>
-      <w:pPr>
-        <w:spacing w:after="0"/>
-      </w:pPr>
-    </w:p>
-    <w:p>
-      <w:pPr>
-        <w:spacing w:after="0"/>
-      </w:pPr>
-    </w:p>
-    <w:p>
-      <w:pPr>
-        <w:spacing w:after="0"/>
-      </w:pPr>
-    </w:p>
-    <w:p>
-      <w:pPr>
-        <w:spacing w:after="0"/>
-      </w:pPr>
-    </w:p>
-    <w:p>
-      <w:pPr>
         <w:pStyle w:val="Ttulo"/>
       </w:pPr>
       <w:r>
-        <w:lastRenderedPageBreak/>
         <w:t>Sprint en detalle</w:t>
       </w:r>
     </w:p>
@@ -1374,7 +1038,7 @@
           <w:sz w:val="28"/>
           <w:szCs w:val="28"/>
         </w:rPr>
-        <w:t>Sprint 2</w:t>
+        <w:t>Sprint 3</w:t>
       </w:r>
       <w:r>
         <w:rPr>
@@ -1416,7 +1080,7 @@
           <w:sz w:val="28"/>
           <w:szCs w:val="28"/>
         </w:rPr>
-        <w:t>3</w:t>
+        <w:t>4</w:t>
       </w:r>
       <w:r>
         <w:rPr>
@@ -1730,111 +1394,6 @@
         <w:rPr>
           <w:b/>
         </w:rPr>
-      </w:pPr>
-    </w:p>
-    <w:p>
-      <w:pPr>
-        <w:spacing w:after="0"/>
-      </w:pPr>
-    </w:p>
-    <w:p>
-      <w:pPr>
-        <w:spacing w:after="0"/>
-      </w:pPr>
-    </w:p>
-    <w:p>
-      <w:pPr>
-        <w:spacing w:after="0"/>
-      </w:pPr>
-    </w:p>
-    <w:p>
-      <w:pPr>
-        <w:spacing w:after="0"/>
-      </w:pPr>
-    </w:p>
-    <w:p>
-      <w:pPr>
-        <w:spacing w:after="0"/>
-      </w:pPr>
-    </w:p>
-    <w:p>
-      <w:pPr>
-        <w:spacing w:after="0"/>
-      </w:pPr>
-    </w:p>
-    <w:p>
-      <w:pPr>
-        <w:spacing w:after="0"/>
-      </w:pPr>
-    </w:p>
-    <w:p>
-      <w:pPr>
-        <w:spacing w:after="0"/>
-      </w:pPr>
-    </w:p>
-    <w:p>
-      <w:pPr>
-        <w:spacing w:after="0"/>
-      </w:pPr>
-    </w:p>
-    <w:p>
-      <w:pPr>
-        <w:spacing w:after="0"/>
-      </w:pPr>
-    </w:p>
-    <w:p>
-      <w:pPr>
-        <w:spacing w:after="0"/>
-      </w:pPr>
-    </w:p>
-    <w:p>
-      <w:pPr>
-        <w:spacing w:after="0"/>
-      </w:pPr>
-    </w:p>
-    <w:p>
-      <w:pPr>
-        <w:spacing w:after="0"/>
-      </w:pPr>
-    </w:p>
-    <w:p>
-      <w:pPr>
-        <w:spacing w:after="0"/>
-      </w:pPr>
-    </w:p>
-    <w:p>
-      <w:pPr>
-        <w:spacing w:after="0"/>
-      </w:pPr>
-    </w:p>
-    <w:p>
-      <w:pPr>
-        <w:spacing w:after="0"/>
-      </w:pPr>
-    </w:p>
-    <w:p>
-      <w:pPr>
-        <w:spacing w:after="0"/>
-      </w:pPr>
-    </w:p>
-    <w:p>
-      <w:pPr>
-        <w:spacing w:after="0"/>
-      </w:pPr>
-    </w:p>
-    <w:p>
-      <w:pPr>
-        <w:spacing w:after="0"/>
-      </w:pPr>
-    </w:p>
-    <w:p>
-      <w:pPr>
-        <w:spacing w:after="0"/>
-      </w:pPr>
-    </w:p>
-    <w:p>
-      <w:pPr>
-        <w:spacing w:after="0"/>
       </w:pPr>
     </w:p>
     <w:p>
@@ -2303,7 +1862,6 @@
                 <w:rFonts w:cstheme="minorHAnsi"/>
                 <w:noProof/>
                 <w:color w:val="000000" w:themeColor="text1"/>
-                <w:lang w:eastAsia="es-ES"/>
               </w:rPr>
               <w:drawing>
                 <wp:inline distT="0" distB="0" distL="0" distR="0">
@@ -4400,7 +3958,6 @@
                 <w:rFonts w:cstheme="minorHAnsi"/>
                 <w:noProof/>
                 <w:color w:val="000000" w:themeColor="text1"/>
-                <w:lang w:eastAsia="es-ES"/>
               </w:rPr>
               <w:drawing>
                 <wp:inline distT="0" distB="0" distL="0" distR="0">
@@ -4466,7 +4023,6 @@
                 <w:rFonts w:cstheme="minorHAnsi"/>
                 <w:noProof/>
                 <w:color w:val="000000" w:themeColor="text1"/>
-                <w:lang w:eastAsia="es-ES"/>
               </w:rPr>
               <w:drawing>
                 <wp:inline distT="0" distB="0" distL="0" distR="0">
@@ -4521,7 +4077,6 @@
                 <w:rFonts w:cstheme="minorHAnsi"/>
                 <w:noProof/>
                 <w:color w:val="000000" w:themeColor="text1"/>
-                <w:lang w:eastAsia="es-ES"/>
               </w:rPr>
               <w:t xml:space="preserve"> </w:t>
             </w:r>
@@ -4530,7 +4085,6 @@
                 <w:rFonts w:cstheme="minorHAnsi"/>
                 <w:noProof/>
                 <w:color w:val="000000" w:themeColor="text1"/>
-                <w:lang w:eastAsia="es-ES"/>
               </w:rPr>
               <w:drawing>
                 <wp:inline distT="0" distB="0" distL="0" distR="0">
@@ -4585,7 +4139,6 @@
                 <w:rFonts w:cstheme="minorHAnsi"/>
                 <w:noProof/>
                 <w:color w:val="000000" w:themeColor="text1"/>
-                <w:lang w:eastAsia="es-ES"/>
               </w:rPr>
               <w:lastRenderedPageBreak/>
               <w:drawing>
@@ -5623,8 +5176,6 @@
               </w:rPr>
               <w:t>identificador</w:t>
             </w:r>
-            <w:bookmarkStart w:id="0" w:name="_GoBack"/>
-            <w:bookmarkEnd w:id="0"/>
             <w:r>
               <w:rPr>
                 <w:rFonts w:cstheme="minorHAnsi"/>
@@ -6083,7 +5634,6 @@
                 <w:rFonts w:cstheme="minorHAnsi"/>
                 <w:noProof/>
                 <w:color w:val="000000" w:themeColor="text1"/>
-                <w:lang w:eastAsia="es-ES"/>
               </w:rPr>
               <w:drawing>
                 <wp:inline distT="0" distB="0" distL="0" distR="0">
@@ -6153,7 +5703,6 @@
                 <w:rFonts w:cstheme="minorHAnsi"/>
                 <w:noProof/>
                 <w:color w:val="000000" w:themeColor="text1"/>
-                <w:lang w:eastAsia="es-ES"/>
               </w:rPr>
               <w:drawing>
                 <wp:inline distT="0" distB="0" distL="0" distR="0">
@@ -6197,7 +5746,6 @@
                 <w:rFonts w:cstheme="minorHAnsi"/>
                 <w:noProof/>
                 <w:color w:val="000000" w:themeColor="text1"/>
-                <w:lang w:eastAsia="es-ES"/>
               </w:rPr>
               <w:drawing>
                 <wp:inline distT="0" distB="0" distL="0" distR="0">
@@ -6401,14 +5949,7 @@
                 <w:rFonts w:cstheme="minorHAnsi"/>
                 <w:color w:val="000000" w:themeColor="text1"/>
               </w:rPr>
-              <w:t xml:space="preserve">El usuario </w:t>
-            </w:r>
-            <w:r>
-              <w:rPr>
-                <w:rFonts w:cstheme="minorHAnsi"/>
-                <w:color w:val="000000" w:themeColor="text1"/>
-              </w:rPr>
-              <w:t>se encuentra en Gestión de Afiliados. Selecciona un afiliado dado de Alta o un afiliado Reingresado.</w:t>
+              <w:t>El usuario se encuentra en la ventana de Nuevo Afiliado. Todos los datos obligatorios se han cargado.</w:t>
             </w:r>
           </w:p>
         </w:tc>
@@ -6439,7 +5980,23 @@
                 <w:b/>
                 <w:color w:val="000000" w:themeColor="text1"/>
               </w:rPr>
-              <w:t>Botón Emisión Individual.</w:t>
+              <w:t xml:space="preserve">Botón </w:t>
+            </w:r>
+            <w:r>
+              <w:rPr>
+                <w:rFonts w:cstheme="minorHAnsi"/>
+                <w:b/>
+                <w:color w:val="000000" w:themeColor="text1"/>
+              </w:rPr>
+              <w:t>Aceptar</w:t>
+            </w:r>
+            <w:r>
+              <w:rPr>
+                <w:rFonts w:cstheme="minorHAnsi"/>
+                <w:b/>
+                <w:color w:val="000000" w:themeColor="text1"/>
+              </w:rPr>
+              <w:t>.</w:t>
             </w:r>
           </w:p>
         </w:tc>
@@ -6463,21 +6020,79 @@
                 <w:rFonts w:cstheme="minorHAnsi"/>
                 <w:color w:val="000000" w:themeColor="text1"/>
               </w:rPr>
-              <w:t xml:space="preserve">El sistema mostrará </w:t>
-            </w:r>
-            <w:r>
-              <w:rPr>
-                <w:rFonts w:cstheme="minorHAnsi"/>
-                <w:color w:val="000000" w:themeColor="text1"/>
-              </w:rPr>
-              <w:t>mensaje para informa la generación individual</w:t>
-            </w:r>
-            <w:r>
-              <w:rPr>
-                <w:rFonts w:cstheme="minorHAnsi"/>
-                <w:color w:val="000000" w:themeColor="text1"/>
-              </w:rPr>
-              <w:t xml:space="preserve"> de cuotas.</w:t>
+              <w:t xml:space="preserve">El sistema inicia el proceso de Emisión individual de cuotas. </w:t>
+            </w:r>
+          </w:p>
+          <w:p>
+            <w:pPr>
+              <w:autoSpaceDE w:val="0"/>
+              <w:autoSpaceDN w:val="0"/>
+              <w:adjustRightInd w:val="0"/>
+              <w:rPr>
+                <w:rFonts w:cstheme="minorHAnsi"/>
+                <w:color w:val="000000" w:themeColor="text1"/>
+              </w:rPr>
+            </w:pPr>
+            <w:r>
+              <w:rPr>
+                <w:rFonts w:cstheme="minorHAnsi"/>
+                <w:color w:val="000000" w:themeColor="text1"/>
+              </w:rPr>
+              <w:t>Se crearán cuotas desde el mes correspondiente al mes de Alta (</w:t>
+            </w:r>
+            <w:r>
+              <w:rPr>
+                <w:rFonts w:cstheme="minorHAnsi"/>
+                <w:b/>
+                <w:i/>
+                <w:color w:val="000000" w:themeColor="text1"/>
+              </w:rPr>
+              <w:t xml:space="preserve">campo </w:t>
+            </w:r>
+            <w:proofErr w:type="spellStart"/>
+            <w:r>
+              <w:rPr>
+                <w:rFonts w:cstheme="minorHAnsi"/>
+                <w:b/>
+                <w:i/>
+                <w:color w:val="000000" w:themeColor="text1"/>
+              </w:rPr>
+              <w:t>FechaDeAlta</w:t>
+            </w:r>
+            <w:proofErr w:type="spellEnd"/>
+            <w:r>
+              <w:rPr>
+                <w:rFonts w:cstheme="minorHAnsi"/>
+                <w:b/>
+                <w:i/>
+                <w:color w:val="000000" w:themeColor="text1"/>
+              </w:rPr>
+              <w:t xml:space="preserve"> Tabla Afiliado</w:t>
+            </w:r>
+            <w:r>
+              <w:rPr>
+                <w:rFonts w:cstheme="minorHAnsi"/>
+                <w:color w:val="000000" w:themeColor="text1"/>
+              </w:rPr>
+              <w:t xml:space="preserve"> hasta el último mes de la última emisión masiva realizada.</w:t>
+            </w:r>
+          </w:p>
+          <w:p>
+            <w:pPr>
+              <w:autoSpaceDE w:val="0"/>
+              <w:autoSpaceDN w:val="0"/>
+              <w:adjustRightInd w:val="0"/>
+              <w:rPr>
+                <w:rFonts w:cstheme="minorHAnsi"/>
+                <w:color w:val="000000" w:themeColor="text1"/>
+              </w:rPr>
+            </w:pPr>
+            <w:r>
+              <w:rPr>
+                <w:rFonts w:cstheme="minorHAnsi"/>
+                <w:color w:val="000000" w:themeColor="text1"/>
+              </w:rPr>
+              <w:t>El sistema vuelve al Menú Afiliados.</w:t>
             </w:r>
           </w:p>
         </w:tc>
@@ -6495,15 +6110,18 @@
               <w:adjustRightInd w:val="0"/>
               <w:rPr>
                 <w:rFonts w:cstheme="minorHAnsi"/>
-                <w:color w:val="000000" w:themeColor="text1"/>
-              </w:rPr>
-            </w:pPr>
-            <w:r>
-              <w:rPr>
-                <w:rFonts w:cstheme="minorHAnsi"/>
-                <w:color w:val="000000" w:themeColor="text1"/>
-              </w:rPr>
-              <w:t>CA-02</w:t>
+                <w:b/>
+                <w:color w:val="000000" w:themeColor="text1"/>
+                <w:sz w:val="16"/>
+                <w:szCs w:val="16"/>
+              </w:rPr>
+            </w:pPr>
+            <w:r>
+              <w:rPr>
+                <w:rFonts w:cstheme="minorHAnsi"/>
+                <w:color w:val="000000" w:themeColor="text1"/>
+              </w:rPr>
+              <w:t>CA-03</w:t>
             </w:r>
           </w:p>
         </w:tc>
@@ -6526,28 +6144,7 @@
                 <w:rFonts w:cstheme="minorHAnsi"/>
                 <w:color w:val="000000" w:themeColor="text1"/>
               </w:rPr>
-              <w:t xml:space="preserve">El usuario </w:t>
-            </w:r>
-            <w:r>
-              <w:rPr>
-                <w:rFonts w:cstheme="minorHAnsi"/>
-                <w:color w:val="000000" w:themeColor="text1"/>
-              </w:rPr>
-              <w:t xml:space="preserve">se encuentra frente a mensaje para generar la emisión </w:t>
-            </w:r>
-            <w:r>
-              <w:rPr>
-                <w:rFonts w:cstheme="minorHAnsi"/>
-                <w:color w:val="000000" w:themeColor="text1"/>
-              </w:rPr>
-              <w:t>individual</w:t>
-            </w:r>
-            <w:r>
-              <w:rPr>
-                <w:rFonts w:cstheme="minorHAnsi"/>
-                <w:color w:val="000000" w:themeColor="text1"/>
-              </w:rPr>
-              <w:t>.</w:t>
+              <w:t>El usuario se encuentra en Gestión de Afiliados. Selecciona un afiliado dado de Baja.</w:t>
             </w:r>
           </w:p>
         </w:tc>
@@ -6578,15 +6175,7 @@
                 <w:b/>
                 <w:color w:val="000000" w:themeColor="text1"/>
               </w:rPr>
-              <w:t xml:space="preserve">botón </w:t>
-            </w:r>
-            <w:r>
-              <w:rPr>
-                <w:rFonts w:cstheme="minorHAnsi"/>
-                <w:b/>
-                <w:color w:val="000000" w:themeColor="text1"/>
-              </w:rPr>
-              <w:t>Iniciar.</w:t>
+              <w:t>Botón Emisión Individual.</w:t>
             </w:r>
           </w:p>
         </w:tc>
@@ -6610,281 +6199,7 @@
                 <w:rFonts w:cstheme="minorHAnsi"/>
                 <w:color w:val="000000" w:themeColor="text1"/>
               </w:rPr>
-              <w:t xml:space="preserve">El sistema inicia el proceso de Emisión individual de cuotas. </w:t>
-            </w:r>
-          </w:p>
-          <w:p>
-            <w:pPr>
-              <w:autoSpaceDE w:val="0"/>
-              <w:autoSpaceDN w:val="0"/>
-              <w:adjustRightInd w:val="0"/>
-              <w:rPr>
-                <w:rFonts w:cstheme="minorHAnsi"/>
-                <w:color w:val="000000" w:themeColor="text1"/>
-              </w:rPr>
-            </w:pPr>
-            <w:r>
-              <w:rPr>
-                <w:rFonts w:cstheme="minorHAnsi"/>
-                <w:color w:val="000000" w:themeColor="text1"/>
-              </w:rPr>
-              <w:t>Se crearán cuotas desde el mes correspondiente al mes de Alta</w:t>
-            </w:r>
-            <w:r>
-              <w:rPr>
-                <w:rFonts w:cstheme="minorHAnsi"/>
-                <w:color w:val="000000" w:themeColor="text1"/>
-              </w:rPr>
-              <w:t xml:space="preserve"> (</w:t>
-            </w:r>
-            <w:r>
-              <w:rPr>
-                <w:rFonts w:cstheme="minorHAnsi"/>
-                <w:b/>
-                <w:i/>
-                <w:color w:val="000000" w:themeColor="text1"/>
-              </w:rPr>
-              <w:t xml:space="preserve">campo </w:t>
-            </w:r>
-            <w:proofErr w:type="spellStart"/>
-            <w:r>
-              <w:rPr>
-                <w:rFonts w:cstheme="minorHAnsi"/>
-                <w:b/>
-                <w:i/>
-                <w:color w:val="000000" w:themeColor="text1"/>
-              </w:rPr>
-              <w:t>FechaDeAlta</w:t>
-            </w:r>
-            <w:proofErr w:type="spellEnd"/>
-            <w:r>
-              <w:rPr>
-                <w:rFonts w:cstheme="minorHAnsi"/>
-                <w:b/>
-                <w:i/>
-                <w:color w:val="000000" w:themeColor="text1"/>
-              </w:rPr>
-              <w:t xml:space="preserve"> Tabla Afiliado</w:t>
-            </w:r>
-            <w:r>
-              <w:rPr>
-                <w:rFonts w:cstheme="minorHAnsi"/>
-                <w:color w:val="000000" w:themeColor="text1"/>
-              </w:rPr>
-              <w:t>)</w:t>
-            </w:r>
-            <w:r>
-              <w:rPr>
-                <w:rFonts w:cstheme="minorHAnsi"/>
-                <w:color w:val="000000" w:themeColor="text1"/>
-              </w:rPr>
-              <w:t xml:space="preserve"> </w:t>
-            </w:r>
-            <w:r>
-              <w:rPr>
-                <w:rFonts w:cstheme="minorHAnsi"/>
-                <w:color w:val="000000" w:themeColor="text1"/>
-              </w:rPr>
-              <w:t xml:space="preserve">o mes de Reingreso </w:t>
-            </w:r>
-            <w:r>
-              <w:rPr>
-                <w:rFonts w:cstheme="minorHAnsi"/>
-                <w:color w:val="000000" w:themeColor="text1"/>
-              </w:rPr>
-              <w:t xml:space="preserve">de Afiliado </w:t>
-            </w:r>
-            <w:r>
-              <w:rPr>
-                <w:rFonts w:cstheme="minorHAnsi"/>
-                <w:color w:val="000000" w:themeColor="text1"/>
-              </w:rPr>
-              <w:t xml:space="preserve">(Según corresponda) </w:t>
-            </w:r>
-            <w:r>
-              <w:rPr>
-                <w:rFonts w:cstheme="minorHAnsi"/>
-                <w:color w:val="000000" w:themeColor="text1"/>
-              </w:rPr>
-              <w:t>hasta el último mes de la última emisión masiva realizada.</w:t>
-            </w:r>
-          </w:p>
-          <w:p>
-            <w:pPr>
-              <w:autoSpaceDE w:val="0"/>
-              <w:autoSpaceDN w:val="0"/>
-              <w:adjustRightInd w:val="0"/>
-              <w:rPr>
-                <w:rFonts w:cstheme="minorHAnsi"/>
-                <w:color w:val="000000" w:themeColor="text1"/>
-              </w:rPr>
-            </w:pPr>
-            <w:r>
-              <w:rPr>
-                <w:rFonts w:cstheme="minorHAnsi"/>
-                <w:color w:val="000000" w:themeColor="text1"/>
-              </w:rPr>
-              <w:t>El sistema mostrará un mensaje informando la finalización del proceso.</w:t>
-            </w:r>
-          </w:p>
-          <w:p>
-            <w:pPr>
-              <w:autoSpaceDE w:val="0"/>
-              <w:autoSpaceDN w:val="0"/>
-              <w:adjustRightInd w:val="0"/>
-              <w:rPr>
-                <w:rFonts w:cstheme="minorHAnsi"/>
-                <w:color w:val="000000" w:themeColor="text1"/>
-              </w:rPr>
-            </w:pPr>
-            <w:r>
-              <w:rPr>
-                <w:rFonts w:cstheme="minorHAnsi"/>
-                <w:color w:val="000000" w:themeColor="text1"/>
-              </w:rPr>
-              <w:t xml:space="preserve">El sistema </w:t>
-            </w:r>
-            <w:r>
-              <w:rPr>
-                <w:rFonts w:cstheme="minorHAnsi"/>
-                <w:color w:val="000000" w:themeColor="text1"/>
-              </w:rPr>
-              <w:t>vuelve al Menú Afiliados.</w:t>
-            </w:r>
-          </w:p>
-        </w:tc>
-      </w:tr>
-      <w:tr>
-        <w:tc>
-          <w:tcPr>
-            <w:tcW w:w="959" w:type="dxa"/>
-            <w:shd w:val="clear" w:color="auto" w:fill="C2D69B" w:themeFill="accent3" w:themeFillTint="99"/>
-          </w:tcPr>
-          <w:p>
-            <w:pPr>
-              <w:autoSpaceDE w:val="0"/>
-              <w:autoSpaceDN w:val="0"/>
-              <w:adjustRightInd w:val="0"/>
-              <w:rPr>
-                <w:rFonts w:cstheme="minorHAnsi"/>
-                <w:b/>
-                <w:color w:val="000000" w:themeColor="text1"/>
-                <w:sz w:val="16"/>
-                <w:szCs w:val="16"/>
-              </w:rPr>
-            </w:pPr>
-            <w:r>
-              <w:rPr>
-                <w:rFonts w:cstheme="minorHAnsi"/>
-                <w:color w:val="000000" w:themeColor="text1"/>
-              </w:rPr>
-              <w:t>CA-03</w:t>
-            </w:r>
-          </w:p>
-        </w:tc>
-        <w:tc>
-          <w:tcPr>
-            <w:tcW w:w="2835" w:type="dxa"/>
-          </w:tcPr>
-          <w:p>
-            <w:pPr>
-              <w:autoSpaceDE w:val="0"/>
-              <w:autoSpaceDN w:val="0"/>
-              <w:adjustRightInd w:val="0"/>
-              <w:rPr>
-                <w:rFonts w:cstheme="minorHAnsi"/>
-                <w:color w:val="000000" w:themeColor="text1"/>
-              </w:rPr>
-            </w:pPr>
-            <w:r>
-              <w:rPr>
-                <w:rFonts w:cstheme="minorHAnsi"/>
-                <w:color w:val="000000" w:themeColor="text1"/>
-              </w:rPr>
-              <w:t xml:space="preserve">El usuario se encuentra en Gestión de Afiliados. Selecciona un afiliado dado </w:t>
-            </w:r>
-            <w:r>
-              <w:rPr>
-                <w:rFonts w:cstheme="minorHAnsi"/>
-                <w:color w:val="000000" w:themeColor="text1"/>
-              </w:rPr>
-              <w:t>de Baja.</w:t>
-            </w:r>
-          </w:p>
-        </w:tc>
-        <w:tc>
-          <w:tcPr>
-            <w:tcW w:w="2835" w:type="dxa"/>
-          </w:tcPr>
-          <w:p>
-            <w:pPr>
-              <w:autoSpaceDE w:val="0"/>
-              <w:autoSpaceDN w:val="0"/>
-              <w:adjustRightInd w:val="0"/>
-              <w:rPr>
-                <w:rFonts w:cstheme="minorHAnsi"/>
-                <w:color w:val="000000" w:themeColor="text1"/>
-              </w:rPr>
-            </w:pPr>
-            <w:r>
-              <w:rPr>
-                <w:rFonts w:cstheme="minorHAnsi"/>
-                <w:color w:val="000000" w:themeColor="text1"/>
-              </w:rPr>
-              <w:t xml:space="preserve">Selecciona el </w:t>
-            </w:r>
-            <w:r>
-              <w:rPr>
-                <w:rFonts w:cstheme="minorHAnsi"/>
-                <w:b/>
-                <w:color w:val="000000" w:themeColor="text1"/>
-              </w:rPr>
-              <w:t>Botón Emisión Individual.</w:t>
-            </w:r>
-          </w:p>
-        </w:tc>
-        <w:tc>
-          <w:tcPr>
-            <w:tcW w:w="3118" w:type="dxa"/>
-            <w:gridSpan w:val="3"/>
-          </w:tcPr>
-          <w:p>
-            <w:pPr>
-              <w:autoSpaceDE w:val="0"/>
-              <w:autoSpaceDN w:val="0"/>
-              <w:adjustRightInd w:val="0"/>
-              <w:rPr>
-                <w:rFonts w:cstheme="minorHAnsi"/>
-                <w:color w:val="000000" w:themeColor="text1"/>
-              </w:rPr>
-            </w:pPr>
-            <w:r>
-              <w:rPr>
-                <w:rFonts w:cstheme="minorHAnsi"/>
-                <w:color w:val="000000" w:themeColor="text1"/>
-              </w:rPr>
-              <w:t xml:space="preserve">El sistema mostrará </w:t>
-            </w:r>
-            <w:r>
-              <w:rPr>
-                <w:rFonts w:cstheme="minorHAnsi"/>
-                <w:color w:val="000000" w:themeColor="text1"/>
-              </w:rPr>
-              <w:t>mensaje indicando que no se puede realizar emisión ind</w:t>
-            </w:r>
-            <w:r>
-              <w:rPr>
-                <w:rFonts w:cstheme="minorHAnsi"/>
-                <w:color w:val="000000" w:themeColor="text1"/>
-              </w:rPr>
-              <w:t xml:space="preserve">ividual </w:t>
-            </w:r>
-            <w:r>
-              <w:rPr>
-                <w:rFonts w:cstheme="minorHAnsi"/>
-                <w:color w:val="000000" w:themeColor="text1"/>
-              </w:rPr>
-              <w:t>a un afiliado No Activo.</w:t>
+              <w:t>El sistema mostrará mensaje indicando que no se puede realizar emisión individual a un afiliado No Activo.</w:t>
             </w:r>
           </w:p>
         </w:tc>
@@ -6979,14 +6294,14 @@
                 <w:rFonts w:cstheme="minorHAnsi"/>
                 <w:color w:val="000000" w:themeColor="text1"/>
               </w:rPr>
-              <w:t xml:space="preserve"> por cada mes-año de aportes a partir del mes-año de la Fecha de Alta del Afiliado</w:t>
-            </w:r>
-            <w:r>
-              <w:rPr>
-                <w:rFonts w:cstheme="minorHAnsi"/>
-                <w:color w:val="000000" w:themeColor="text1"/>
-              </w:rPr>
-              <w:t xml:space="preserve"> </w:t>
+              <w:t xml:space="preserve"> por cada mes-año de aportes a partir del </w:t>
+            </w:r>
+            <w:r>
+              <w:rPr>
+                <w:rFonts w:cstheme="minorHAnsi"/>
+                <w:color w:val="000000" w:themeColor="text1"/>
+              </w:rPr>
+              <w:t xml:space="preserve">mes-año de la Fecha de Alta del Afiliado </w:t>
             </w:r>
             <w:r>
               <w:rPr>
@@ -7014,7 +6329,6 @@
                 <w:b/>
                 <w:color w:val="000000" w:themeColor="text1"/>
               </w:rPr>
-              <w:lastRenderedPageBreak/>
               <w:t>Ejemplo</w:t>
             </w:r>
             <w:r>
@@ -7096,7 +6410,7 @@
                 <w:rFonts w:cstheme="minorHAnsi"/>
                 <w:color w:val="000000" w:themeColor="text1"/>
               </w:rPr>
-              <w:t>Fecha Alta o Reingreso del Afiliado: 01/10/2014</w:t>
+              <w:t>Fecha Alta Afiliado: 01/10/2014</w:t>
             </w:r>
           </w:p>
           <w:p>
@@ -7192,7 +6506,15 @@
                 <w:rFonts w:cstheme="minorHAnsi"/>
                 <w:color w:val="000000" w:themeColor="text1"/>
               </w:rPr>
-              <w:t xml:space="preserve">Crear por cada mes correspondiente al trimestre a emitir, un registro de cuota emitida para el afiliado seleccionado. El registro de cuota tendrá información de identificador de Afiliado, identificador único de cuota, mes-año de cuota, estado de cuota. </w:t>
+              <w:t xml:space="preserve">Crear por cada mes correspondiente al trimestre a emitir, un registro de cuota emitida para el afiliado seleccionado. El registro de cuota tendrá información de </w:t>
+            </w:r>
+            <w:r>
+              <w:rPr>
+                <w:rFonts w:cstheme="minorHAnsi"/>
+                <w:color w:val="000000" w:themeColor="text1"/>
+              </w:rPr>
+              <w:lastRenderedPageBreak/>
+              <w:t xml:space="preserve">identificador de Afiliado, identificador único de cuota, mes-año de cuota, estado de cuota. </w:t>
             </w:r>
           </w:p>
           <w:p>
@@ -7277,328 +6599,9 @@
               <w:t>Cada cuota generada por Emisión Individual tendrá el estado (G) Generada.</w:t>
             </w:r>
           </w:p>
-          <w:p>
-            <w:pPr>
-              <w:pStyle w:val="Prrafodelista"/>
-              <w:autoSpaceDE w:val="0"/>
-              <w:autoSpaceDN w:val="0"/>
-              <w:adjustRightInd w:val="0"/>
-              <w:ind w:left="1080"/>
-              <w:rPr>
-                <w:rFonts w:cstheme="minorHAnsi"/>
-                <w:color w:val="000000" w:themeColor="text1"/>
-              </w:rPr>
-            </w:pPr>
-          </w:p>
-          <w:p>
-            <w:pPr>
-              <w:pStyle w:val="Prrafodelista"/>
-              <w:autoSpaceDE w:val="0"/>
-              <w:autoSpaceDN w:val="0"/>
-              <w:adjustRightInd w:val="0"/>
-              <w:ind w:left="1080"/>
-              <w:rPr>
-                <w:rFonts w:cstheme="minorHAnsi"/>
-                <w:color w:val="000000" w:themeColor="text1"/>
-              </w:rPr>
-            </w:pPr>
-          </w:p>
-          <w:p>
-            <w:pPr>
-              <w:pStyle w:val="Prrafodelista"/>
-              <w:autoSpaceDE w:val="0"/>
-              <w:autoSpaceDN w:val="0"/>
-              <w:adjustRightInd w:val="0"/>
-              <w:ind w:left="1080"/>
-              <w:rPr>
-                <w:rFonts w:cstheme="minorHAnsi"/>
-                <w:color w:val="000000" w:themeColor="text1"/>
-              </w:rPr>
-            </w:pPr>
-            <w:r>
-              <w:rPr>
-                <w:rFonts w:cstheme="minorHAnsi"/>
-                <w:color w:val="000000" w:themeColor="text1"/>
-              </w:rPr>
-              <w:t>**********NO LEER LOS SIGUIENTE****************</w:t>
-            </w:r>
-          </w:p>
-          <w:p>
-            <w:pPr>
-              <w:pStyle w:val="Prrafodelista"/>
-              <w:numPr>
-                <w:ilvl w:val="0"/>
-                <w:numId w:val="18"/>
-              </w:numPr>
-              <w:autoSpaceDE w:val="0"/>
-              <w:autoSpaceDN w:val="0"/>
-              <w:adjustRightInd w:val="0"/>
-              <w:rPr>
-                <w:rFonts w:cstheme="minorHAnsi"/>
-                <w:color w:val="000000" w:themeColor="text1"/>
-              </w:rPr>
-            </w:pPr>
-            <w:r>
-              <w:rPr>
-                <w:rFonts w:cstheme="minorHAnsi"/>
-                <w:color w:val="000000" w:themeColor="text1"/>
-              </w:rPr>
-              <w:t>Al momento de la creación de cada una de las cuotas, el sistema debe determinar en qué categoría o nivel se lo clasifica el afiliado según el mes-año de la cuota a crear y la fecha de título del mismo.</w:t>
-            </w:r>
-          </w:p>
-          <w:p>
-            <w:pPr>
-              <w:pStyle w:val="Prrafodelista"/>
-              <w:autoSpaceDE w:val="0"/>
-              <w:autoSpaceDN w:val="0"/>
-              <w:adjustRightInd w:val="0"/>
-              <w:ind w:left="1080"/>
-              <w:rPr>
-                <w:rFonts w:cstheme="minorHAnsi"/>
-                <w:color w:val="000000" w:themeColor="text1"/>
-              </w:rPr>
-            </w:pPr>
-            <w:r>
-              <w:rPr>
-                <w:rFonts w:cstheme="minorHAnsi"/>
-                <w:color w:val="000000" w:themeColor="text1"/>
-              </w:rPr>
-              <w:t>Ejemplo:</w:t>
-            </w:r>
-          </w:p>
-          <w:p>
-            <w:pPr>
-              <w:pStyle w:val="Prrafodelista"/>
-              <w:autoSpaceDE w:val="0"/>
-              <w:autoSpaceDN w:val="0"/>
-              <w:adjustRightInd w:val="0"/>
-              <w:ind w:left="1080"/>
-              <w:rPr>
-                <w:rFonts w:cstheme="minorHAnsi"/>
-                <w:color w:val="000000" w:themeColor="text1"/>
-              </w:rPr>
-            </w:pPr>
-            <w:r>
-              <w:rPr>
-                <w:rFonts w:cstheme="minorHAnsi"/>
-                <w:b/>
-                <w:color w:val="000000" w:themeColor="text1"/>
-              </w:rPr>
-              <w:t>Cuotas a emitir</w:t>
-            </w:r>
-            <w:r>
-              <w:rPr>
-                <w:rFonts w:cstheme="minorHAnsi"/>
-                <w:color w:val="000000" w:themeColor="text1"/>
-              </w:rPr>
-              <w:t>: 1-2014, 2-2014, 3-2014, ……,2-2015</w:t>
-            </w:r>
-          </w:p>
-          <w:p>
-            <w:pPr>
-              <w:pStyle w:val="Prrafodelista"/>
-              <w:autoSpaceDE w:val="0"/>
-              <w:autoSpaceDN w:val="0"/>
-              <w:adjustRightInd w:val="0"/>
-              <w:ind w:left="1080"/>
-              <w:rPr>
-                <w:rFonts w:cstheme="minorHAnsi"/>
-                <w:color w:val="000000" w:themeColor="text1"/>
-              </w:rPr>
-            </w:pPr>
-            <w:r>
-              <w:rPr>
-                <w:rFonts w:cstheme="minorHAnsi"/>
-                <w:b/>
-                <w:color w:val="000000" w:themeColor="text1"/>
-              </w:rPr>
-              <w:t>Fecha Titulo</w:t>
-            </w:r>
-            <w:r>
-              <w:rPr>
-                <w:rFonts w:cstheme="minorHAnsi"/>
-                <w:color w:val="000000" w:themeColor="text1"/>
-              </w:rPr>
-              <w:t>: 06-2009.</w:t>
-            </w:r>
-          </w:p>
-          <w:p>
-            <w:pPr>
-              <w:pStyle w:val="Prrafodelista"/>
-              <w:autoSpaceDE w:val="0"/>
-              <w:autoSpaceDN w:val="0"/>
-              <w:adjustRightInd w:val="0"/>
-              <w:ind w:left="1080"/>
-              <w:rPr>
-                <w:rFonts w:cstheme="minorHAnsi"/>
-                <w:color w:val="000000" w:themeColor="text1"/>
-              </w:rPr>
-            </w:pPr>
-            <w:r>
-              <w:rPr>
-                <w:rFonts w:cstheme="minorHAnsi"/>
-                <w:b/>
-                <w:color w:val="000000" w:themeColor="text1"/>
-              </w:rPr>
-              <w:t>El Afiliado se lo clasifica en Cat.1</w:t>
-            </w:r>
-            <w:r>
-              <w:rPr>
-                <w:rFonts w:cstheme="minorHAnsi"/>
-                <w:color w:val="000000" w:themeColor="text1"/>
-              </w:rPr>
-              <w:t>: hasta la Cuota 5-2014 (60 meses de diferencia).</w:t>
-            </w:r>
-          </w:p>
-          <w:p>
-            <w:pPr>
-              <w:pStyle w:val="Prrafodelista"/>
-              <w:autoSpaceDE w:val="0"/>
-              <w:autoSpaceDN w:val="0"/>
-              <w:adjustRightInd w:val="0"/>
-              <w:ind w:left="1080"/>
-              <w:rPr>
-                <w:rFonts w:cstheme="minorHAnsi"/>
-                <w:color w:val="000000" w:themeColor="text1"/>
-              </w:rPr>
-            </w:pPr>
-            <w:r>
-              <w:rPr>
-                <w:rFonts w:cstheme="minorHAnsi"/>
-                <w:b/>
-                <w:color w:val="000000" w:themeColor="text1"/>
-              </w:rPr>
-              <w:t xml:space="preserve">El Afiliado </w:t>
-            </w:r>
-            <w:r>
-              <w:rPr>
-                <w:rFonts w:cstheme="minorHAnsi"/>
-                <w:b/>
-                <w:color w:val="000000" w:themeColor="text1"/>
-              </w:rPr>
-              <w:t xml:space="preserve">se lo clasifica en </w:t>
-            </w:r>
-            <w:r>
-              <w:rPr>
-                <w:rFonts w:cstheme="minorHAnsi"/>
-                <w:b/>
-                <w:color w:val="000000" w:themeColor="text1"/>
-              </w:rPr>
-              <w:t>Cat.2</w:t>
-            </w:r>
-            <w:r>
-              <w:rPr>
-                <w:rFonts w:cstheme="minorHAnsi"/>
-                <w:b/>
-                <w:color w:val="000000" w:themeColor="text1"/>
-              </w:rPr>
-              <w:t>:</w:t>
-            </w:r>
-            <w:r>
-              <w:rPr>
-                <w:rFonts w:cstheme="minorHAnsi"/>
-                <w:color w:val="000000" w:themeColor="text1"/>
-              </w:rPr>
-              <w:t xml:space="preserve"> a partir de la Cuota 6-2014.</w:t>
-            </w:r>
-          </w:p>
-          <w:p>
-            <w:pPr>
-              <w:pStyle w:val="Prrafodelista"/>
-              <w:numPr>
-                <w:ilvl w:val="0"/>
-                <w:numId w:val="18"/>
-              </w:numPr>
-              <w:autoSpaceDE w:val="0"/>
-              <w:autoSpaceDN w:val="0"/>
-              <w:adjustRightInd w:val="0"/>
-              <w:rPr>
-                <w:rFonts w:cstheme="minorHAnsi"/>
-                <w:color w:val="000000" w:themeColor="text1"/>
-              </w:rPr>
-            </w:pPr>
-            <w:r>
-              <w:rPr>
-                <w:rFonts w:cstheme="minorHAnsi"/>
-                <w:color w:val="000000" w:themeColor="text1"/>
-              </w:rPr>
-              <w:t>El Importe de cada cuota vencida será el correspondiente al valor que tenía la cuota en ese mes año y será el importe de su segundo vencimiento el que se tendrá en cuenta para el cálculo de intereses.</w:t>
-            </w:r>
-          </w:p>
-          <w:p>
-            <w:pPr>
-              <w:pStyle w:val="Prrafodelista"/>
-              <w:numPr>
-                <w:ilvl w:val="0"/>
-                <w:numId w:val="18"/>
-              </w:numPr>
-              <w:autoSpaceDE w:val="0"/>
-              <w:autoSpaceDN w:val="0"/>
-              <w:adjustRightInd w:val="0"/>
-              <w:rPr>
-                <w:rFonts w:cstheme="minorHAnsi"/>
-                <w:color w:val="000000" w:themeColor="text1"/>
-              </w:rPr>
-            </w:pPr>
-            <w:r>
-              <w:rPr>
-                <w:rFonts w:cstheme="minorHAnsi"/>
-                <w:color w:val="000000" w:themeColor="text1"/>
-              </w:rPr>
-              <w:t>Tener en cuenta que al momento de generar la boleta de pago, el importe que deberá pagar por cada cuota vencida será el importe de su segundo vencimiento más los intereses tomados desde el día inmediato siguiente al segundo vencimiento de la cuota hasta el día en que el afiliado informa pagará.</w:t>
-            </w:r>
-          </w:p>
-          <w:p>
-            <w:pPr>
-              <w:pStyle w:val="Prrafodelista"/>
-              <w:numPr>
-                <w:ilvl w:val="0"/>
-                <w:numId w:val="18"/>
-              </w:numPr>
-              <w:autoSpaceDE w:val="0"/>
-              <w:autoSpaceDN w:val="0"/>
-              <w:adjustRightInd w:val="0"/>
-              <w:rPr>
-                <w:rFonts w:cstheme="minorHAnsi"/>
-                <w:color w:val="000000" w:themeColor="text1"/>
-              </w:rPr>
-            </w:pPr>
-            <w:r>
-              <w:rPr>
-                <w:rFonts w:cstheme="minorHAnsi"/>
-                <w:color w:val="000000" w:themeColor="text1"/>
-              </w:rPr>
-              <w:t>El registro de cuota tendrá información de identificador de Afiliado, identificador único de cuota, mes-año de cuota, estado de cuota.</w:t>
-            </w:r>
-          </w:p>
-          <w:p>
-            <w:pPr>
-              <w:autoSpaceDE w:val="0"/>
-              <w:autoSpaceDN w:val="0"/>
-              <w:adjustRightInd w:val="0"/>
-              <w:ind w:left="720"/>
-              <w:rPr>
-                <w:rFonts w:cstheme="minorHAnsi"/>
-                <w:color w:val="000000" w:themeColor="text1"/>
-              </w:rPr>
-            </w:pPr>
-          </w:p>
         </w:tc>
       </w:tr>
     </w:tbl>
-    <w:p/>
-    <w:p/>
-    <w:p/>
-    <w:p/>
-    <w:p/>
-    <w:p/>
-    <w:p/>
-    <w:p/>
-    <w:p/>
-    <w:p/>
-    <w:p/>
-    <w:p/>
-    <w:p/>
     <w:p/>
     <w:tbl>
       <w:tblPr>
@@ -7916,7 +6919,6 @@
                 <w:rFonts w:cstheme="minorHAnsi"/>
                 <w:noProof/>
                 <w:color w:val="000000" w:themeColor="text1"/>
-                <w:lang w:eastAsia="es-ES"/>
               </w:rPr>
               <w:drawing>
                 <wp:inline distT="0" distB="0" distL="0" distR="0">
@@ -7986,7 +6988,6 @@
                 <w:rFonts w:cstheme="minorHAnsi"/>
                 <w:noProof/>
                 <w:color w:val="000000" w:themeColor="text1"/>
-                <w:lang w:eastAsia="es-ES"/>
               </w:rPr>
               <w:drawing>
                 <wp:inline distT="0" distB="0" distL="0" distR="0">
@@ -8434,6 +7435,68 @@
               <w:t xml:space="preserve"> Todos los datos del afiliado serán los mismos que tenía cuando estaba Inactivo.</w:t>
             </w:r>
           </w:p>
+          <w:p>
+            <w:pPr>
+              <w:autoSpaceDE w:val="0"/>
+              <w:autoSpaceDN w:val="0"/>
+              <w:adjustRightInd w:val="0"/>
+              <w:rPr>
+                <w:rFonts w:cstheme="minorHAnsi"/>
+                <w:color w:val="000000" w:themeColor="text1"/>
+              </w:rPr>
+            </w:pPr>
+            <w:r>
+              <w:rPr>
+                <w:rFonts w:cstheme="minorHAnsi"/>
+                <w:color w:val="000000" w:themeColor="text1"/>
+              </w:rPr>
+              <w:t xml:space="preserve">El sistema inicia el proceso de Emisión individual de cuotas. </w:t>
+            </w:r>
+          </w:p>
+          <w:p>
+            <w:pPr>
+              <w:autoSpaceDE w:val="0"/>
+              <w:autoSpaceDN w:val="0"/>
+              <w:adjustRightInd w:val="0"/>
+              <w:rPr>
+                <w:rFonts w:cstheme="minorHAnsi"/>
+                <w:color w:val="000000" w:themeColor="text1"/>
+              </w:rPr>
+            </w:pPr>
+            <w:r>
+              <w:rPr>
+                <w:rFonts w:cstheme="minorHAnsi"/>
+                <w:color w:val="000000" w:themeColor="text1"/>
+              </w:rPr>
+              <w:t>Se crearán cuotas desde el mes correspondiente al mes de Reingreso de Afiliado hasta el último mes de la última emisión masiva realizada.</w:t>
+            </w:r>
+          </w:p>
+          <w:p>
+            <w:pPr>
+              <w:autoSpaceDE w:val="0"/>
+              <w:autoSpaceDN w:val="0"/>
+              <w:adjustRightInd w:val="0"/>
+              <w:rPr>
+                <w:rFonts w:cstheme="minorHAnsi"/>
+                <w:color w:val="000000" w:themeColor="text1"/>
+              </w:rPr>
+            </w:pPr>
+            <w:r>
+              <w:rPr>
+                <w:rFonts w:cstheme="minorHAnsi"/>
+                <w:color w:val="000000" w:themeColor="text1"/>
+              </w:rPr>
+              <w:t xml:space="preserve">El sistema vuelve al Menú </w:t>
+            </w:r>
+            <w:r>
+              <w:rPr>
+                <w:rFonts w:cstheme="minorHAnsi"/>
+                <w:color w:val="000000" w:themeColor="text1"/>
+              </w:rPr>
+              <w:lastRenderedPageBreak/>
+              <w:t>Afiliados.</w:t>
+            </w:r>
+          </w:p>
         </w:tc>
       </w:tr>
       <w:tr>
@@ -8544,6 +7607,24 @@
               <w:t>y deja sin efecto el cambio de estado del afiliado.</w:t>
             </w:r>
           </w:p>
+          <w:p>
+            <w:pPr>
+              <w:autoSpaceDE w:val="0"/>
+              <w:autoSpaceDN w:val="0"/>
+              <w:adjustRightInd w:val="0"/>
+              <w:rPr>
+                <w:rFonts w:cstheme="minorHAnsi"/>
+                <w:color w:val="000000" w:themeColor="text1"/>
+              </w:rPr>
+            </w:pPr>
+            <w:r>
+              <w:rPr>
+                <w:rFonts w:cstheme="minorHAnsi"/>
+                <w:color w:val="000000" w:themeColor="text1"/>
+              </w:rPr>
+              <w:t>No genera Emisión Individual.</w:t>
+            </w:r>
+          </w:p>
         </w:tc>
       </w:tr>
       <w:tr>
@@ -8593,15 +7674,7 @@
                 <w:rFonts w:cstheme="minorHAnsi"/>
                 <w:color w:val="000000" w:themeColor="text1"/>
               </w:rPr>
-              <w:t xml:space="preserve">El usuario se encuentra en </w:t>
-            </w:r>
-            <w:r>
-              <w:rPr>
-                <w:rFonts w:cstheme="minorHAnsi"/>
-                <w:color w:val="000000" w:themeColor="text1"/>
-              </w:rPr>
-              <w:lastRenderedPageBreak/>
-              <w:t xml:space="preserve">Gestión de Afiliados. Selecciona un afiliado </w:t>
+              <w:t xml:space="preserve">El usuario se encuentra en Gestión de Afiliados. Selecciona un afiliado </w:t>
             </w:r>
             <w:r>
               <w:rPr>
@@ -8638,7 +7711,6 @@
                 <w:rFonts w:cstheme="minorHAnsi"/>
                 <w:color w:val="000000" w:themeColor="text1"/>
               </w:rPr>
-              <w:lastRenderedPageBreak/>
               <w:t xml:space="preserve">Selecciona el </w:t>
             </w:r>
             <w:r>
@@ -8647,16 +7719,7 @@
                 <w:b/>
                 <w:color w:val="000000" w:themeColor="text1"/>
               </w:rPr>
-              <w:t xml:space="preserve">Botón </w:t>
-            </w:r>
-            <w:r>
-              <w:rPr>
-                <w:rFonts w:cstheme="minorHAnsi"/>
-                <w:b/>
-                <w:color w:val="000000" w:themeColor="text1"/>
-              </w:rPr>
-              <w:lastRenderedPageBreak/>
-              <w:t>Reingreso</w:t>
+              <w:t>Botón Reingreso</w:t>
             </w:r>
             <w:r>
               <w:rPr>
@@ -8688,16 +7751,7 @@
                 <w:rFonts w:cstheme="minorHAnsi"/>
                 <w:color w:val="000000" w:themeColor="text1"/>
               </w:rPr>
-              <w:lastRenderedPageBreak/>
-              <w:t xml:space="preserve">El sistema mostrará mensaje </w:t>
-            </w:r>
-            <w:r>
-              <w:rPr>
-                <w:rFonts w:cstheme="minorHAnsi"/>
-                <w:color w:val="000000" w:themeColor="text1"/>
-              </w:rPr>
-              <w:lastRenderedPageBreak/>
-              <w:t>indicando que no se puede reingresar un afiliado Activo.</w:t>
+              <w:t>El sistema mostrará mensaje indicando que no se puede reingresar un afiliado Activo.</w:t>
             </w:r>
           </w:p>
         </w:tc>
@@ -8725,7 +7779,6 @@
                 <w:b/>
                 <w:color w:val="000000" w:themeColor="text1"/>
               </w:rPr>
-              <w:lastRenderedPageBreak/>
               <w:t>Nota</w:t>
             </w:r>
           </w:p>
@@ -8750,7 +7803,21 @@
                 <w:rFonts w:cstheme="minorHAnsi"/>
                 <w:color w:val="000000" w:themeColor="text1"/>
               </w:rPr>
-              <w:t>En las próximas emisiones masivas, el afiliado Activo volverá a generará cuotas.</w:t>
+              <w:t xml:space="preserve">En las próximas emisiones masivas, el afiliado Activo </w:t>
+            </w:r>
+            <w:r>
+              <w:rPr>
+                <w:rFonts w:cstheme="minorHAnsi"/>
+                <w:color w:val="000000" w:themeColor="text1"/>
+              </w:rPr>
+              <w:t xml:space="preserve">volverá a generar </w:t>
+            </w:r>
+            <w:r>
+              <w:rPr>
+                <w:rFonts w:cstheme="minorHAnsi"/>
+                <w:color w:val="000000" w:themeColor="text1"/>
+              </w:rPr>
+              <w:t xml:space="preserve"> cuotas.</w:t>
             </w:r>
           </w:p>
           <w:p>
@@ -8807,12 +7874,378 @@
                 <w:rFonts w:cstheme="minorHAnsi"/>
                 <w:color w:val="000000" w:themeColor="text1"/>
               </w:rPr>
-              <w:t xml:space="preserve">) </w:t>
+              <w:t>)</w:t>
+            </w:r>
+            <w:r>
+              <w:rPr>
+                <w:rFonts w:cstheme="minorHAnsi"/>
+                <w:color w:val="000000" w:themeColor="text1"/>
+              </w:rPr>
+              <w:t>.</w:t>
+            </w:r>
+          </w:p>
+          <w:p>
+            <w:pPr>
+              <w:autoSpaceDE w:val="0"/>
+              <w:autoSpaceDN w:val="0"/>
+              <w:adjustRightInd w:val="0"/>
+              <w:rPr>
+                <w:rFonts w:cstheme="minorHAnsi"/>
+                <w:color w:val="000000" w:themeColor="text1"/>
+              </w:rPr>
+            </w:pPr>
+            <w:r>
+              <w:rPr>
+                <w:rFonts w:cstheme="minorHAnsi"/>
+                <w:b/>
+                <w:color w:val="000000" w:themeColor="text1"/>
+              </w:rPr>
+              <w:t>El Proceso de Emisión individual consiste en</w:t>
+            </w:r>
+            <w:r>
+              <w:rPr>
+                <w:rFonts w:cstheme="minorHAnsi"/>
+                <w:color w:val="000000" w:themeColor="text1"/>
+              </w:rPr>
+              <w:t>:</w:t>
+            </w:r>
+          </w:p>
+          <w:p>
+            <w:pPr>
+              <w:pStyle w:val="Prrafodelista"/>
+              <w:numPr>
+                <w:ilvl w:val="0"/>
+                <w:numId w:val="19"/>
+              </w:numPr>
+              <w:autoSpaceDE w:val="0"/>
+              <w:autoSpaceDN w:val="0"/>
+              <w:adjustRightInd w:val="0"/>
+              <w:rPr>
+                <w:rFonts w:cstheme="minorHAnsi"/>
+                <w:color w:val="000000" w:themeColor="text1"/>
+              </w:rPr>
+            </w:pPr>
+            <w:r>
+              <w:rPr>
+                <w:rFonts w:cstheme="minorHAnsi"/>
+                <w:color w:val="000000" w:themeColor="text1"/>
+              </w:rPr>
+              <w:t>Crear un registro de cuota</w:t>
+            </w:r>
+            <w:r>
+              <w:rPr>
+                <w:rFonts w:cstheme="minorHAnsi"/>
+                <w:color w:val="000000" w:themeColor="text1"/>
+              </w:rPr>
+              <w:t xml:space="preserve"> por cada mes-año de aportes a partir del </w:t>
+            </w:r>
+            <w:r>
+              <w:rPr>
+                <w:rFonts w:cstheme="minorHAnsi"/>
+                <w:color w:val="000000" w:themeColor="text1"/>
+              </w:rPr>
+              <w:t xml:space="preserve">mes-año de la </w:t>
+            </w:r>
+            <w:r>
+              <w:rPr>
+                <w:rFonts w:cstheme="minorHAnsi"/>
+                <w:color w:val="000000" w:themeColor="text1"/>
+              </w:rPr>
+              <w:t xml:space="preserve"> Fecha de Reingreso del Afiliado </w:t>
+            </w:r>
+            <w:r>
+              <w:rPr>
+                <w:rFonts w:cstheme="minorHAnsi"/>
+                <w:color w:val="000000" w:themeColor="text1"/>
+              </w:rPr>
+              <w:t>hasta el último mes-año del actual trimestre emitido.</w:t>
+            </w:r>
+          </w:p>
+          <w:p>
+            <w:pPr>
+              <w:pStyle w:val="Prrafodelista"/>
+              <w:autoSpaceDE w:val="0"/>
+              <w:autoSpaceDN w:val="0"/>
+              <w:adjustRightInd w:val="0"/>
+              <w:ind w:left="1080"/>
+              <w:rPr>
+                <w:rFonts w:cstheme="minorHAnsi"/>
+                <w:color w:val="000000" w:themeColor="text1"/>
+              </w:rPr>
+            </w:pPr>
+            <w:r>
+              <w:rPr>
+                <w:rFonts w:cstheme="minorHAnsi"/>
+                <w:b/>
+                <w:color w:val="000000" w:themeColor="text1"/>
+              </w:rPr>
+              <w:t>Ejemplo</w:t>
+            </w:r>
+            <w:r>
+              <w:rPr>
+                <w:rFonts w:cstheme="minorHAnsi"/>
+                <w:color w:val="000000" w:themeColor="text1"/>
+              </w:rPr>
+              <w:t>:</w:t>
+            </w:r>
+          </w:p>
+          <w:p>
+            <w:pPr>
+              <w:pStyle w:val="Prrafodelista"/>
+              <w:autoSpaceDE w:val="0"/>
+              <w:autoSpaceDN w:val="0"/>
+              <w:adjustRightInd w:val="0"/>
+              <w:ind w:left="1080"/>
+              <w:rPr>
+                <w:rFonts w:cstheme="minorHAnsi"/>
+                <w:color w:val="000000" w:themeColor="text1"/>
+              </w:rPr>
+            </w:pPr>
+            <w:r>
+              <w:rPr>
+                <w:rFonts w:cstheme="minorHAnsi"/>
+                <w:color w:val="000000" w:themeColor="text1"/>
+              </w:rPr>
+              <w:t>Fecha Ultima Emisión Masiva</w:t>
+            </w:r>
+            <w:r>
+              <w:rPr>
+                <w:rFonts w:cstheme="minorHAnsi"/>
+                <w:color w:val="000000" w:themeColor="text1"/>
+              </w:rPr>
+              <w:t>:</w:t>
+            </w:r>
+            <w:r>
+              <w:rPr>
+                <w:rFonts w:cstheme="minorHAnsi"/>
+                <w:color w:val="000000" w:themeColor="text1"/>
+              </w:rPr>
+              <w:t xml:space="preserve"> 05/12/2014</w:t>
+            </w:r>
+          </w:p>
+          <w:p>
+            <w:pPr>
+              <w:pStyle w:val="Prrafodelista"/>
+              <w:autoSpaceDE w:val="0"/>
+              <w:autoSpaceDN w:val="0"/>
+              <w:adjustRightInd w:val="0"/>
+              <w:ind w:left="1080"/>
+              <w:rPr>
+                <w:rFonts w:cstheme="minorHAnsi"/>
+                <w:color w:val="000000" w:themeColor="text1"/>
+              </w:rPr>
+            </w:pPr>
+            <w:r>
+              <w:rPr>
+                <w:rFonts w:cstheme="minorHAnsi"/>
+                <w:color w:val="000000" w:themeColor="text1"/>
+              </w:rPr>
+              <w:t>Fecha Actual del sistema: 10/02/2015.</w:t>
+            </w:r>
+          </w:p>
+          <w:p>
+            <w:pPr>
+              <w:pStyle w:val="Prrafodelista"/>
+              <w:autoSpaceDE w:val="0"/>
+              <w:autoSpaceDN w:val="0"/>
+              <w:adjustRightInd w:val="0"/>
+              <w:ind w:left="1080"/>
+              <w:rPr>
+                <w:rFonts w:cstheme="minorHAnsi"/>
+                <w:color w:val="000000" w:themeColor="text1"/>
+              </w:rPr>
+            </w:pPr>
+            <w:r>
+              <w:rPr>
+                <w:rFonts w:cstheme="minorHAnsi"/>
+                <w:color w:val="000000" w:themeColor="text1"/>
+              </w:rPr>
+              <w:t>Fecha Reingreso del Afiliado: 01/10/2014</w:t>
+            </w:r>
+          </w:p>
+          <w:p>
+            <w:pPr>
+              <w:pStyle w:val="Prrafodelista"/>
+              <w:autoSpaceDE w:val="0"/>
+              <w:autoSpaceDN w:val="0"/>
+              <w:adjustRightInd w:val="0"/>
+              <w:ind w:left="1080"/>
+              <w:rPr>
+                <w:rFonts w:cstheme="minorHAnsi"/>
+                <w:i/>
+                <w:color w:val="000000" w:themeColor="text1"/>
+              </w:rPr>
+            </w:pPr>
+            <w:r>
+              <w:rPr>
+                <w:rFonts w:cstheme="minorHAnsi"/>
+                <w:color w:val="000000" w:themeColor="text1"/>
+              </w:rPr>
+              <w:t xml:space="preserve">Trimestre actual: </w:t>
+            </w:r>
+            <w:r>
+              <w:rPr>
+                <w:rFonts w:cstheme="minorHAnsi"/>
+                <w:i/>
+                <w:color w:val="000000" w:themeColor="text1"/>
+              </w:rPr>
+              <w:t>Diciembre 2014-Enero 2015-Febrero</w:t>
+            </w:r>
+            <w:r>
+              <w:rPr>
+                <w:rFonts w:cstheme="minorHAnsi"/>
+                <w:i/>
+                <w:color w:val="000000" w:themeColor="text1"/>
+              </w:rPr>
+              <w:t xml:space="preserve"> 2015</w:t>
+            </w:r>
+            <w:r>
+              <w:rPr>
+                <w:rFonts w:cstheme="minorHAnsi"/>
+                <w:i/>
+                <w:color w:val="000000" w:themeColor="text1"/>
+              </w:rPr>
+              <w:t>.</w:t>
+            </w:r>
+          </w:p>
+          <w:p>
+            <w:pPr>
+              <w:pStyle w:val="Prrafodelista"/>
+              <w:autoSpaceDE w:val="0"/>
+              <w:autoSpaceDN w:val="0"/>
+              <w:adjustRightInd w:val="0"/>
+              <w:ind w:left="1080"/>
+              <w:rPr>
+                <w:rFonts w:cstheme="minorHAnsi"/>
+                <w:color w:val="000000" w:themeColor="text1"/>
+              </w:rPr>
+            </w:pPr>
+            <w:r>
+              <w:rPr>
+                <w:rFonts w:cstheme="minorHAnsi"/>
+                <w:b/>
+                <w:color w:val="000000" w:themeColor="text1"/>
+              </w:rPr>
+              <w:t>Cuotas emitidas:</w:t>
+            </w:r>
+            <w:r>
+              <w:rPr>
+                <w:rFonts w:cstheme="minorHAnsi"/>
+                <w:color w:val="000000" w:themeColor="text1"/>
+              </w:rPr>
+              <w:t xml:space="preserve"> Octubre 2014 - Noviembre 2014 – Diciembre 2014 – Enero 2015 – Febrero 2015.</w:t>
+            </w:r>
+          </w:p>
+          <w:p>
+            <w:pPr>
+              <w:pStyle w:val="Prrafodelista"/>
+              <w:numPr>
+                <w:ilvl w:val="0"/>
+                <w:numId w:val="19"/>
+              </w:numPr>
+              <w:autoSpaceDE w:val="0"/>
+              <w:autoSpaceDN w:val="0"/>
+              <w:adjustRightInd w:val="0"/>
+              <w:rPr>
+                <w:rFonts w:cstheme="minorHAnsi"/>
+                <w:color w:val="000000" w:themeColor="text1"/>
+              </w:rPr>
+            </w:pPr>
+            <w:r>
+              <w:rPr>
+                <w:rFonts w:cstheme="minorHAnsi"/>
+                <w:color w:val="000000" w:themeColor="text1"/>
+              </w:rPr>
+              <w:t xml:space="preserve">Crear por cada mes correspondiente al trimestre a emitir, un registro de cuota emitida para el afiliado seleccionado. El registro de cuota tendrá información de identificador de Afiliado, identificador único de cuota, mes-año de cuota, estado de cuota. </w:t>
+            </w:r>
+          </w:p>
+          <w:p>
+            <w:pPr>
+              <w:pStyle w:val="Prrafodelista"/>
+              <w:numPr>
+                <w:ilvl w:val="0"/>
+                <w:numId w:val="19"/>
+              </w:numPr>
+              <w:autoSpaceDE w:val="0"/>
+              <w:autoSpaceDN w:val="0"/>
+              <w:adjustRightInd w:val="0"/>
+              <w:rPr>
+                <w:rFonts w:cstheme="minorHAnsi"/>
+                <w:color w:val="000000" w:themeColor="text1"/>
+              </w:rPr>
+            </w:pPr>
+            <w:r>
+              <w:rPr>
+                <w:rFonts w:cstheme="minorHAnsi"/>
+                <w:color w:val="000000" w:themeColor="text1"/>
+              </w:rPr>
+              <w:t xml:space="preserve">Cada cuota se almacenará en la tabla </w:t>
+            </w:r>
+            <w:r>
+              <w:rPr>
+                <w:rFonts w:cstheme="minorHAnsi"/>
+                <w:b/>
+                <w:i/>
+                <w:color w:val="000000" w:themeColor="text1"/>
+              </w:rPr>
+              <w:t>Cuota</w:t>
+            </w:r>
+            <w:r>
+              <w:rPr>
+                <w:rFonts w:cstheme="minorHAnsi"/>
+                <w:color w:val="000000" w:themeColor="text1"/>
+              </w:rPr>
+              <w:t xml:space="preserve"> y generará un registro de la misma en la tabla </w:t>
+            </w:r>
+            <w:proofErr w:type="spellStart"/>
+            <w:r>
+              <w:rPr>
+                <w:rFonts w:cstheme="minorHAnsi"/>
+                <w:b/>
+                <w:i/>
+                <w:color w:val="000000" w:themeColor="text1"/>
+              </w:rPr>
+              <w:t>CuotaHistorialEstado</w:t>
+            </w:r>
+            <w:proofErr w:type="spellEnd"/>
+            <w:r>
+              <w:rPr>
+                <w:rFonts w:cstheme="minorHAnsi"/>
+                <w:b/>
+                <w:i/>
+                <w:color w:val="000000" w:themeColor="text1"/>
+              </w:rPr>
+              <w:t>.</w:t>
+            </w:r>
+          </w:p>
+          <w:p>
+            <w:pPr>
+              <w:autoSpaceDE w:val="0"/>
+              <w:autoSpaceDN w:val="0"/>
+              <w:adjustRightInd w:val="0"/>
+              <w:rPr>
+                <w:rFonts w:cstheme="minorHAnsi"/>
+                <w:color w:val="000000" w:themeColor="text1"/>
+              </w:rPr>
+            </w:pPr>
+            <w:r>
+              <w:rPr>
+                <w:rFonts w:cstheme="minorHAnsi"/>
+                <w:color w:val="000000" w:themeColor="text1"/>
+              </w:rPr>
+              <w:t>Cada cuota generada por Emisión Individual tendrá el estado (G) Generada.</w:t>
             </w:r>
           </w:p>
         </w:tc>
       </w:tr>
     </w:tbl>
+    <w:p/>
+    <w:p/>
+    <w:p/>
+    <w:p/>
+    <w:p/>
+    <w:p/>
+    <w:p/>
     <w:p/>
     <w:p/>
     <w:p/>
@@ -9020,13 +8453,6 @@
     <w:p/>
     <w:p/>
     <w:p/>
-    <w:p/>
-    <w:p/>
-    <w:p/>
-    <w:p/>
-    <w:p/>
-    <w:p/>
-    <w:p/>
     <w:p>
       <w:r>
         <w:t xml:space="preserve">           . . . . . . . . . .  . . . . . . . . . .  . . .  .</w:t>
@@ -9052,8 +8478,10 @@
         <w:t xml:space="preserve">           Responsable de la Validación.                                                         Responsable de la Validación.</w:t>
       </w:r>
     </w:p>
-    <w:p/>
-    <w:p/>
+    <w:p>
+      <w:bookmarkStart w:id="0" w:name="_GoBack"/>
+      <w:bookmarkEnd w:id="0"/>
+    </w:p>
     <w:sectPr>
       <w:headerReference w:type="default" r:id="rId20"/>
       <w:footerReference w:type="default" r:id="rId21"/>
@@ -9120,14 +8548,22 @@
           <w:jc w:val="center"/>
         </w:pPr>
         <w:r>
+          <w:rPr>
+            <w:noProof/>
+          </w:rPr>
+        </w:r>
+        <w:r>
+          <w:rPr>
+            <w:noProof/>
+          </w:rPr>
           <w:pict>
             <v:shapetype id="_x0000_t110" coordsize="21600,21600" o:spt="110" path="m10800,l,10800,10800,21600,21600,10800xe">
               <v:stroke joinstyle="miter"/>
               <v:path gradientshapeok="t" o:connecttype="rect" textboxrect="5400,5400,16200,16200"/>
             </v:shapetype>
-            <v:shape id="_x0000_s2049" type="#_x0000_t110" style="width:468pt;height:3.55pt;flip:y;mso-width-percent:1000;mso-position-horizontal-relative:char;mso-position-vertical-relative:line;mso-width-percent:1000;mso-width-relative:margin" fillcolor="black [3213]" stroked="f" strokecolor="black [3213]">
-              <v:fill r:id="rId1" o:title="Light horizontal" type="pattern"/>
-              <w10:wrap type="none" anchorx="margin" anchory="page"/>
+            <v:shape id="AutoShape 1" o:spid="_x0000_s4097" type="#_x0000_t110" alt="Light horizontal" style="width:468pt;height:3.55pt;flip:y;visibility:visible;mso-position-horizontal-relative:char;mso-position-vertical-relative:line" o:gfxdata="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" fillcolor="black [3213]" stroked="f" strokecolor="black [3213]">
+              <v:fill r:id="rId1" o:title="" type="pattern"/>
+              <w10:wrap type="none"/>
               <w10:anchorlock/>
             </v:shape>
           </w:pict>
@@ -9151,7 +8587,7 @@
           <w:rPr>
             <w:noProof/>
           </w:rPr>
-          <w:t>12</w:t>
+          <w:t>9</w:t>
         </w:r>
         <w:r>
           <w:rPr>
@@ -9697,6 +9133,95 @@
     </w:lvl>
   </w:abstractNum>
   <w:abstractNum w:abstractNumId="4">
+    <w:nsid w:val="26A65865"/>
+    <w:multiLevelType w:val="hybridMultilevel"/>
+    <w:tmpl w:val="59B4B94C"/>
+    <w:lvl w:ilvl="0" w:tplc="3B1CEEBC">
+      <w:start w:val="1"/>
+      <w:numFmt w:val="lowerLetter"/>
+      <w:lvlText w:val="%1-"/>
+      <w:lvlJc w:val="left"/>
+      <w:pPr>
+        <w:ind w:left="1080" w:hanging="360"/>
+      </w:pPr>
+      <w:rPr>
+        <w:rFonts w:hint="default"/>
+      </w:rPr>
+    </w:lvl>
+    <w:lvl w:ilvl="1" w:tplc="0C0A0019" w:tentative="1">
+      <w:start w:val="1"/>
+      <w:numFmt w:val="lowerLetter"/>
+      <w:lvlText w:val="%2."/>
+      <w:lvlJc w:val="left"/>
+      <w:pPr>
+        <w:ind w:left="1800" w:hanging="360"/>
+      </w:pPr>
+    </w:lvl>
+    <w:lvl w:ilvl="2" w:tplc="0C0A001B" w:tentative="1">
+      <w:start w:val="1"/>
+      <w:numFmt w:val="lowerRoman"/>
+      <w:lvlText w:val="%3."/>
+      <w:lvlJc w:val="right"/>
+      <w:pPr>
+        <w:ind w:left="2520" w:hanging="180"/>
+      </w:pPr>
+    </w:lvl>
+    <w:lvl w:ilvl="3" w:tplc="0C0A000F" w:tentative="1">
+      <w:start w:val="1"/>
+      <w:numFmt w:val="decimal"/>
+      <w:lvlText w:val="%4."/>
+      <w:lvlJc w:val="left"/>
+      <w:pPr>
+        <w:ind w:left="3240" w:hanging="360"/>
+      </w:pPr>
+    </w:lvl>
+    <w:lvl w:ilvl="4" w:tplc="0C0A0019" w:tentative="1">
+      <w:start w:val="1"/>
+      <w:numFmt w:val="lowerLetter"/>
+      <w:lvlText w:val="%5."/>
+      <w:lvlJc w:val="left"/>
+      <w:pPr>
+        <w:ind w:left="3960" w:hanging="360"/>
+      </w:pPr>
+    </w:lvl>
+    <w:lvl w:ilvl="5" w:tplc="0C0A001B" w:tentative="1">
+      <w:start w:val="1"/>
+      <w:numFmt w:val="lowerRoman"/>
+      <w:lvlText w:val="%6."/>
+      <w:lvlJc w:val="right"/>
+      <w:pPr>
+        <w:ind w:left="4680" w:hanging="180"/>
+      </w:pPr>
+    </w:lvl>
+    <w:lvl w:ilvl="6" w:tplc="0C0A000F" w:tentative="1">
+      <w:start w:val="1"/>
+      <w:numFmt w:val="decimal"/>
+      <w:lvlText w:val="%7."/>
+      <w:lvlJc w:val="left"/>
+      <w:pPr>
+        <w:ind w:left="5400" w:hanging="360"/>
+      </w:pPr>
+    </w:lvl>
+    <w:lvl w:ilvl="7" w:tplc="0C0A0019" w:tentative="1">
+      <w:start w:val="1"/>
+      <w:numFmt w:val="lowerLetter"/>
+      <w:lvlText w:val="%8."/>
+      <w:lvlJc w:val="left"/>
+      <w:pPr>
+        <w:ind w:left="6120" w:hanging="360"/>
+      </w:pPr>
+    </w:lvl>
+    <w:lvl w:ilvl="8" w:tplc="0C0A001B" w:tentative="1">
+      <w:start w:val="1"/>
+      <w:numFmt w:val="lowerRoman"/>
+      <w:lvlText w:val="%9."/>
+      <w:lvlJc w:val="right"/>
+      <w:pPr>
+        <w:ind w:left="6840" w:hanging="180"/>
+      </w:pPr>
+    </w:lvl>
+  </w:abstractNum>
+  <w:abstractNum w:abstractNumId="5">
     <w:nsid w:val="2E505D99"/>
     <w:multiLevelType w:val="multilevel"/>
     <w:tmpl w:val="263AEA96"/>
@@ -9809,7 +9334,7 @@
       </w:rPr>
     </w:lvl>
   </w:abstractNum>
-  <w:abstractNum w:abstractNumId="5">
+  <w:abstractNum w:abstractNumId="6">
     <w:nsid w:val="33C42FFE"/>
     <w:multiLevelType w:val="hybridMultilevel"/>
     <w:tmpl w:val="5380AC90"/>
@@ -9898,7 +9423,7 @@
       </w:pPr>
     </w:lvl>
   </w:abstractNum>
-  <w:abstractNum w:abstractNumId="6">
+  <w:abstractNum w:abstractNumId="7">
     <w:nsid w:val="34B11B4E"/>
     <w:multiLevelType w:val="hybridMultilevel"/>
     <w:tmpl w:val="59B4B94C"/>
@@ -9987,7 +9512,7 @@
       </w:pPr>
     </w:lvl>
   </w:abstractNum>
-  <w:abstractNum w:abstractNumId="7">
+  <w:abstractNum w:abstractNumId="8">
     <w:nsid w:val="367D1425"/>
     <w:multiLevelType w:val="hybridMultilevel"/>
     <w:tmpl w:val="9D88FCE8"/>
@@ -10076,7 +9601,7 @@
       </w:pPr>
     </w:lvl>
   </w:abstractNum>
-  <w:abstractNum w:abstractNumId="8">
+  <w:abstractNum w:abstractNumId="9">
     <w:nsid w:val="44C616BD"/>
     <w:multiLevelType w:val="hybridMultilevel"/>
     <w:tmpl w:val="7FAC66B6"/>
@@ -10165,7 +9690,7 @@
       </w:pPr>
     </w:lvl>
   </w:abstractNum>
-  <w:abstractNum w:abstractNumId="9">
+  <w:abstractNum w:abstractNumId="10">
     <w:nsid w:val="49673E76"/>
     <w:multiLevelType w:val="hybridMultilevel"/>
     <w:tmpl w:val="B98CA5A6"/>
@@ -10254,7 +9779,7 @@
       </w:pPr>
     </w:lvl>
   </w:abstractNum>
-  <w:abstractNum w:abstractNumId="10">
+  <w:abstractNum w:abstractNumId="11">
     <w:nsid w:val="4DA16994"/>
     <w:multiLevelType w:val="hybridMultilevel"/>
     <w:tmpl w:val="18828782"/>
@@ -10343,7 +9868,7 @@
       </w:pPr>
     </w:lvl>
   </w:abstractNum>
-  <w:abstractNum w:abstractNumId="11">
+  <w:abstractNum w:abstractNumId="12">
     <w:nsid w:val="52380716"/>
     <w:multiLevelType w:val="hybridMultilevel"/>
     <w:tmpl w:val="399A4F16"/>
@@ -10456,7 +9981,7 @@
       </w:rPr>
     </w:lvl>
   </w:abstractNum>
-  <w:abstractNum w:abstractNumId="12">
+  <w:abstractNum w:abstractNumId="13">
     <w:nsid w:val="5995686A"/>
     <w:multiLevelType w:val="hybridMultilevel"/>
     <w:tmpl w:val="92F679D6"/>
@@ -10545,7 +10070,7 @@
       </w:pPr>
     </w:lvl>
   </w:abstractNum>
-  <w:abstractNum w:abstractNumId="13">
+  <w:abstractNum w:abstractNumId="14">
     <w:nsid w:val="684A350D"/>
     <w:multiLevelType w:val="hybridMultilevel"/>
     <w:tmpl w:val="1298A56A"/>
@@ -10634,7 +10159,7 @@
       </w:pPr>
     </w:lvl>
   </w:abstractNum>
-  <w:abstractNum w:abstractNumId="14">
+  <w:abstractNum w:abstractNumId="15">
     <w:nsid w:val="6DCE49EB"/>
     <w:multiLevelType w:val="hybridMultilevel"/>
     <w:tmpl w:val="4C7ECB7E"/>
@@ -10747,7 +10272,7 @@
       </w:rPr>
     </w:lvl>
   </w:abstractNum>
-  <w:abstractNum w:abstractNumId="15">
+  <w:abstractNum w:abstractNumId="16">
     <w:nsid w:val="6FCD6E58"/>
     <w:multiLevelType w:val="hybridMultilevel"/>
     <w:tmpl w:val="18828782"/>
@@ -10836,7 +10361,7 @@
       </w:pPr>
     </w:lvl>
   </w:abstractNum>
-  <w:abstractNum w:abstractNumId="16">
+  <w:abstractNum w:abstractNumId="17">
     <w:nsid w:val="7126020D"/>
     <w:multiLevelType w:val="hybridMultilevel"/>
     <w:tmpl w:val="18828782"/>
@@ -10925,7 +10450,7 @@
       </w:pPr>
     </w:lvl>
   </w:abstractNum>
-  <w:abstractNum w:abstractNumId="17">
+  <w:abstractNum w:abstractNumId="18">
     <w:nsid w:val="71517404"/>
     <w:multiLevelType w:val="hybridMultilevel"/>
     <w:tmpl w:val="24E0EFFA"/>
@@ -11042,16 +10567,16 @@
     <w:abstractNumId w:val="1"/>
   </w:num>
   <w:num w:numId="2">
-    <w:abstractNumId w:val="10"/>
+    <w:abstractNumId w:val="11"/>
   </w:num>
   <w:num w:numId="3">
-    <w:abstractNumId w:val="15"/>
+    <w:abstractNumId w:val="16"/>
   </w:num>
   <w:num w:numId="4">
-    <w:abstractNumId w:val="16"/>
+    <w:abstractNumId w:val="17"/>
   </w:num>
   <w:num w:numId="5">
-    <w:abstractNumId w:val="4"/>
+    <w:abstractNumId w:val="5"/>
   </w:num>
   <w:num w:numId="6">
     <w:abstractNumId w:val="2"/>
@@ -11060,37 +10585,40 @@
     <w:abstractNumId w:val="3"/>
   </w:num>
   <w:num w:numId="8">
-    <w:abstractNumId w:val="17"/>
+    <w:abstractNumId w:val="18"/>
   </w:num>
   <w:num w:numId="9">
+    <w:abstractNumId w:val="15"/>
+  </w:num>
+  <w:num w:numId="10">
+    <w:abstractNumId w:val="9"/>
+  </w:num>
+  <w:num w:numId="11">
+    <w:abstractNumId w:val="12"/>
+  </w:num>
+  <w:num w:numId="12">
+    <w:abstractNumId w:val="13"/>
+  </w:num>
+  <w:num w:numId="13">
     <w:abstractNumId w:val="14"/>
   </w:num>
-  <w:num w:numId="10">
+  <w:num w:numId="14">
     <w:abstractNumId w:val="8"/>
-  </w:num>
-  <w:num w:numId="11">
-    <w:abstractNumId w:val="11"/>
-  </w:num>
-  <w:num w:numId="12">
-    <w:abstractNumId w:val="12"/>
-  </w:num>
-  <w:num w:numId="13">
-    <w:abstractNumId w:val="13"/>
-  </w:num>
-  <w:num w:numId="14">
-    <w:abstractNumId w:val="7"/>
   </w:num>
   <w:num w:numId="15">
     <w:abstractNumId w:val="0"/>
   </w:num>
   <w:num w:numId="16">
-    <w:abstractNumId w:val="9"/>
+    <w:abstractNumId w:val="10"/>
   </w:num>
   <w:num w:numId="17">
-    <w:abstractNumId w:val="5"/>
+    <w:abstractNumId w:val="6"/>
   </w:num>
   <w:num w:numId="18">
-    <w:abstractNumId w:val="6"/>
+    <w:abstractNumId w:val="7"/>
+  </w:num>
+  <w:num w:numId="19">
+    <w:abstractNumId w:val="4"/>
   </w:num>
 </w:numbering>
 </file>
@@ -11100,10 +10628,10 @@
   <w:docDefaults>
     <w:rPrDefault>
       <w:rPr>
-        <w:rFonts w:asciiTheme="minorHAnsi" w:eastAsiaTheme="minorHAnsi" w:hAnsiTheme="minorHAnsi" w:cstheme="minorBidi"/>
+        <w:rFonts w:asciiTheme="minorHAnsi" w:eastAsiaTheme="minorEastAsia" w:hAnsiTheme="minorHAnsi" w:cstheme="minorBidi"/>
         <w:sz w:val="22"/>
         <w:szCs w:val="22"/>
-        <w:lang w:val="es-ES" w:eastAsia="en-US" w:bidi="ar-SA"/>
+        <w:lang w:val="es-ES" w:eastAsia="es-ES" w:bidi="ar-SA"/>
       </w:rPr>
     </w:rPrDefault>
     <w:pPrDefault>
@@ -11254,7 +10782,7 @@
   <w:style w:type="paragraph" w:default="1" w:styleId="Normal">
     <w:name w:val="Normal"/>
     <w:qFormat/>
-    <w:rsid w:val="00ED102F"/>
+    <w:rsid w:val="00293F5C"/>
   </w:style>
   <w:style w:type="character" w:default="1" w:styleId="Fuentedeprrafopredeter">
     <w:name w:val="Default Paragraph Font"/>
@@ -11707,6 +11235,240 @@
     <w:uiPriority w:val="99"/>
     <w:semiHidden/>
     <w:unhideWhenUsed/>
+  </w:style>
+  <w:style w:type="paragraph" w:styleId="Prrafodelista">
+    <w:name w:val="List Paragraph"/>
+    <w:basedOn w:val="Normal"/>
+    <w:uiPriority w:val="34"/>
+    <w:qFormat/>
+    <w:rsid w:val="00910734"/>
+    <w:pPr>
+      <w:ind w:left="720"/>
+      <w:contextualSpacing/>
+    </w:pPr>
+  </w:style>
+  <w:style w:type="table" w:styleId="Tablaconcuadrcula">
+    <w:name w:val="Table Grid"/>
+    <w:basedOn w:val="Tablanormal"/>
+    <w:uiPriority w:val="59"/>
+    <w:rsid w:val="007021C3"/>
+    <w:pPr>
+      <w:spacing w:after="0" w:line="240" w:lineRule="auto"/>
+    </w:pPr>
+    <w:tblPr>
+      <w:tblInd w:w="0" w:type="dxa"/>
+      <w:tblBorders>
+        <w:top w:val="single" w:sz="4" w:space="0" w:color="auto"/>
+        <w:left w:val="single" w:sz="4" w:space="0" w:color="auto"/>
+        <w:bottom w:val="single" w:sz="4" w:space="0" w:color="auto"/>
+        <w:right w:val="single" w:sz="4" w:space="0" w:color="auto"/>
+        <w:insideH w:val="single" w:sz="4" w:space="0" w:color="auto"/>
+        <w:insideV w:val="single" w:sz="4" w:space="0" w:color="auto"/>
+      </w:tblBorders>
+      <w:tblCellMar>
+        <w:top w:w="0" w:type="dxa"/>
+        <w:left w:w="108" w:type="dxa"/>
+        <w:bottom w:w="0" w:type="dxa"/>
+        <w:right w:w="108" w:type="dxa"/>
+      </w:tblCellMar>
+    </w:tblPr>
+  </w:style>
+  <w:style w:type="paragraph" w:styleId="Textodeglobo">
+    <w:name w:val="Balloon Text"/>
+    <w:basedOn w:val="Normal"/>
+    <w:link w:val="TextodegloboCar"/>
+    <w:uiPriority w:val="99"/>
+    <w:semiHidden/>
+    <w:unhideWhenUsed/>
+    <w:rsid w:val="00542D9D"/>
+    <w:pPr>
+      <w:spacing w:after="0" w:line="240" w:lineRule="auto"/>
+    </w:pPr>
+    <w:rPr>
+      <w:rFonts w:ascii="Tahoma" w:hAnsi="Tahoma" w:cs="Tahoma"/>
+      <w:sz w:val="16"/>
+      <w:szCs w:val="16"/>
+    </w:rPr>
+  </w:style>
+  <w:style w:type="character" w:customStyle="1" w:styleId="TextodegloboCar">
+    <w:name w:val="Texto de globo Car"/>
+    <w:basedOn w:val="Fuentedeprrafopredeter"/>
+    <w:link w:val="Textodeglobo"/>
+    <w:uiPriority w:val="99"/>
+    <w:semiHidden/>
+    <w:rsid w:val="00542D9D"/>
+    <w:rPr>
+      <w:rFonts w:ascii="Tahoma" w:hAnsi="Tahoma" w:cs="Tahoma"/>
+      <w:sz w:val="16"/>
+      <w:szCs w:val="16"/>
+    </w:rPr>
+  </w:style>
+  <w:style w:type="character" w:customStyle="1" w:styleId="apple-converted-space">
+    <w:name w:val="apple-converted-space"/>
+    <w:basedOn w:val="Fuentedeprrafopredeter"/>
+    <w:rsid w:val="00083AB7"/>
+  </w:style>
+  <w:style w:type="character" w:styleId="Hipervnculo">
+    <w:name w:val="Hyperlink"/>
+    <w:basedOn w:val="Fuentedeprrafopredeter"/>
+    <w:uiPriority w:val="99"/>
+    <w:unhideWhenUsed/>
+    <w:rsid w:val="008D4A62"/>
+    <w:rPr>
+      <w:color w:val="0000FF" w:themeColor="hyperlink"/>
+      <w:u w:val="single"/>
+    </w:rPr>
+  </w:style>
+  <w:style w:type="paragraph" w:styleId="Encabezado">
+    <w:name w:val="header"/>
+    <w:basedOn w:val="Normal"/>
+    <w:link w:val="EncabezadoCar"/>
+    <w:uiPriority w:val="99"/>
+    <w:unhideWhenUsed/>
+    <w:rsid w:val="00FA05D3"/>
+    <w:pPr>
+      <w:tabs>
+        <w:tab w:val="center" w:pos="4252"/>
+        <w:tab w:val="right" w:pos="8504"/>
+      </w:tabs>
+      <w:spacing w:after="0" w:line="240" w:lineRule="auto"/>
+    </w:pPr>
+  </w:style>
+  <w:style w:type="character" w:customStyle="1" w:styleId="EncabezadoCar">
+    <w:name w:val="Encabezado Car"/>
+    <w:basedOn w:val="Fuentedeprrafopredeter"/>
+    <w:link w:val="Encabezado"/>
+    <w:uiPriority w:val="99"/>
+    <w:rsid w:val="00FA05D3"/>
+  </w:style>
+  <w:style w:type="paragraph" w:styleId="Piedepgina">
+    <w:name w:val="footer"/>
+    <w:basedOn w:val="Normal"/>
+    <w:link w:val="PiedepginaCar"/>
+    <w:uiPriority w:val="99"/>
+    <w:unhideWhenUsed/>
+    <w:rsid w:val="00FA05D3"/>
+    <w:pPr>
+      <w:tabs>
+        <w:tab w:val="center" w:pos="4252"/>
+        <w:tab w:val="right" w:pos="8504"/>
+      </w:tabs>
+      <w:spacing w:after="0" w:line="240" w:lineRule="auto"/>
+    </w:pPr>
+  </w:style>
+  <w:style w:type="character" w:customStyle="1" w:styleId="PiedepginaCar">
+    <w:name w:val="Pie de página Car"/>
+    <w:basedOn w:val="Fuentedeprrafopredeter"/>
+    <w:link w:val="Piedepgina"/>
+    <w:uiPriority w:val="99"/>
+    <w:rsid w:val="00FA05D3"/>
+  </w:style>
+  <w:style w:type="paragraph" w:styleId="Ttulo">
+    <w:name w:val="Title"/>
+    <w:basedOn w:val="Normal"/>
+    <w:next w:val="Normal"/>
+    <w:link w:val="TtuloCar"/>
+    <w:uiPriority w:val="10"/>
+    <w:qFormat/>
+    <w:rsid w:val="00BC06B3"/>
+    <w:pPr>
+      <w:pBdr>
+        <w:bottom w:val="single" w:sz="8" w:space="4" w:color="4F81BD" w:themeColor="accent1"/>
+      </w:pBdr>
+      <w:spacing w:after="300" w:line="240" w:lineRule="auto"/>
+      <w:contextualSpacing/>
+    </w:pPr>
+    <w:rPr>
+      <w:rFonts w:asciiTheme="majorHAnsi" w:eastAsiaTheme="majorEastAsia" w:hAnsiTheme="majorHAnsi" w:cstheme="majorBidi"/>
+      <w:color w:val="17365D" w:themeColor="text2" w:themeShade="BF"/>
+      <w:spacing w:val="5"/>
+      <w:kern w:val="28"/>
+      <w:sz w:val="52"/>
+      <w:szCs w:val="52"/>
+    </w:rPr>
+  </w:style>
+  <w:style w:type="character" w:customStyle="1" w:styleId="TtuloCar">
+    <w:name w:val="Título Car"/>
+    <w:basedOn w:val="Fuentedeprrafopredeter"/>
+    <w:link w:val="Ttulo"/>
+    <w:uiPriority w:val="10"/>
+    <w:rsid w:val="00BC06B3"/>
+    <w:rPr>
+      <w:rFonts w:asciiTheme="majorHAnsi" w:eastAsiaTheme="majorEastAsia" w:hAnsiTheme="majorHAnsi" w:cstheme="majorBidi"/>
+      <w:color w:val="17365D" w:themeColor="text2" w:themeShade="BF"/>
+      <w:spacing w:val="5"/>
+      <w:kern w:val="28"/>
+      <w:sz w:val="52"/>
+      <w:szCs w:val="52"/>
+    </w:rPr>
+  </w:style>
+  <w:style w:type="character" w:styleId="Refdecomentario">
+    <w:name w:val="annotation reference"/>
+    <w:basedOn w:val="Fuentedeprrafopredeter"/>
+    <w:uiPriority w:val="99"/>
+    <w:semiHidden/>
+    <w:unhideWhenUsed/>
+    <w:rsid w:val="00893A3A"/>
+    <w:rPr>
+      <w:sz w:val="16"/>
+      <w:szCs w:val="16"/>
+    </w:rPr>
+  </w:style>
+  <w:style w:type="paragraph" w:styleId="Textocomentario">
+    <w:name w:val="annotation text"/>
+    <w:basedOn w:val="Normal"/>
+    <w:link w:val="TextocomentarioCar"/>
+    <w:uiPriority w:val="99"/>
+    <w:semiHidden/>
+    <w:unhideWhenUsed/>
+    <w:rsid w:val="00893A3A"/>
+    <w:pPr>
+      <w:spacing w:line="240" w:lineRule="auto"/>
+    </w:pPr>
+    <w:rPr>
+      <w:sz w:val="20"/>
+      <w:szCs w:val="20"/>
+    </w:rPr>
+  </w:style>
+  <w:style w:type="character" w:customStyle="1" w:styleId="TextocomentarioCar">
+    <w:name w:val="Texto comentario Car"/>
+    <w:basedOn w:val="Fuentedeprrafopredeter"/>
+    <w:link w:val="Textocomentario"/>
+    <w:uiPriority w:val="99"/>
+    <w:semiHidden/>
+    <w:rsid w:val="00893A3A"/>
+    <w:rPr>
+      <w:sz w:val="20"/>
+      <w:szCs w:val="20"/>
+    </w:rPr>
+  </w:style>
+  <w:style w:type="paragraph" w:styleId="Asuntodelcomentario">
+    <w:name w:val="annotation subject"/>
+    <w:basedOn w:val="Textocomentario"/>
+    <w:next w:val="Textocomentario"/>
+    <w:link w:val="AsuntodelcomentarioCar"/>
+    <w:uiPriority w:val="99"/>
+    <w:semiHidden/>
+    <w:unhideWhenUsed/>
+    <w:rsid w:val="00893A3A"/>
+    <w:rPr>
+      <w:b/>
+      <w:bCs/>
+    </w:rPr>
+  </w:style>
+  <w:style w:type="character" w:customStyle="1" w:styleId="AsuntodelcomentarioCar">
+    <w:name w:val="Asunto del comentario Car"/>
+    <w:basedOn w:val="TextocomentarioCar"/>
+    <w:link w:val="Asuntodelcomentario"/>
+    <w:uiPriority w:val="99"/>
+    <w:semiHidden/>
+    <w:rsid w:val="00893A3A"/>
+    <w:rPr>
+      <w:b/>
+      <w:bCs/>
+      <w:sz w:val="20"/>
+      <w:szCs w:val="20"/>
+    </w:rPr>
   </w:style>
 </w:styles>
 </file>
@@ -11999,7 +11761,7 @@
 </file>
 
 <file path=customXml/itemProps1.xml><?xml version="1.0" encoding="utf-8"?>
-<ds:datastoreItem xmlns:ds="http://schemas.openxmlformats.org/officeDocument/2006/customXml" ds:itemID="{EA87F127-DA6F-4B7C-BF1E-381E2AB7FDA6}">
+<ds:datastoreItem xmlns:ds="http://schemas.openxmlformats.org/officeDocument/2006/customXml" ds:itemID="{BAA16C5E-7C46-46D5-A711-6792BB414478}">
   <ds:schemaRefs>
     <ds:schemaRef ds:uri="http://schemas.openxmlformats.org/officeDocument/2006/bibliography"/>
   </ds:schemaRefs>

</xml_diff>